<commit_message>
Added todo list for error handling.
</commit_message>
<xml_diff>
--- a/resources/COMP3522_202010_Assignment2.docx
+++ b/resources/COMP3522_202010_Assignment2.docx
@@ -15,8 +15,6 @@
         </w:rPr>
         <w:t>COMP3522 Assignment 2: The Supply Chain</w:t>
       </w:r>
-      <w:bookmarkStart w:id="0" w:name="_GoBack"/>
-      <w:bookmarkEnd w:id="0"/>
     </w:p>
     <w:p>
       <w:pPr>
@@ -284,47 +282,7 @@
           <w:szCs w:val="24"/>
           <w:lang w:bidi="hi-IN"/>
         </w:rPr>
-        <w:t xml:space="preserve"> </w:t>
-      </w:r>
-      <w:proofErr w:type="spellStart"/>
-      <w:r>
-        <w:rPr>
-          <w:rFonts w:ascii="Times New Roman" w:eastAsia="Times New Roman" w:hAnsi="Times New Roman" w:cs="Times New Roman"/>
-          <w:sz w:val="24"/>
-          <w:szCs w:val="24"/>
-          <w:lang w:bidi="hi-IN"/>
-        </w:rPr>
-        <w:t>Github</w:t>
-      </w:r>
-      <w:proofErr w:type="spellEnd"/>
-      <w:r>
-        <w:rPr>
-          <w:rFonts w:ascii="Times New Roman" w:eastAsia="Times New Roman" w:hAnsi="Times New Roman" w:cs="Times New Roman"/>
-          <w:sz w:val="24"/>
-          <w:szCs w:val="24"/>
-          <w:lang w:bidi="hi-IN"/>
-        </w:rPr>
-        <w:t xml:space="preserve"> repo for this assignment. (I don't want anyone else having access to your personal COMP3522 repo except yourself). Name this </w:t>
-      </w:r>
-      <w:proofErr w:type="spellStart"/>
-      <w:r>
-        <w:rPr>
-          <w:rFonts w:ascii="Times New Roman" w:eastAsia="Times New Roman" w:hAnsi="Times New Roman" w:cs="Times New Roman"/>
-          <w:sz w:val="24"/>
-          <w:szCs w:val="24"/>
-          <w:lang w:bidi="hi-IN"/>
-        </w:rPr>
-        <w:t>GithubRepo</w:t>
-      </w:r>
-      <w:proofErr w:type="spellEnd"/>
-      <w:r>
-        <w:rPr>
-          <w:rFonts w:ascii="Times New Roman" w:eastAsia="Times New Roman" w:hAnsi="Times New Roman" w:cs="Times New Roman"/>
-          <w:sz w:val="24"/>
-          <w:szCs w:val="24"/>
-          <w:lang w:bidi="hi-IN"/>
-        </w:rPr>
-        <w:t xml:space="preserve"> COMP3522_Assignment2_A########_A#######</w:t>
+        <w:t xml:space="preserve"> Github repo for this assignment. (I don't want anyone else having access to your personal COMP3522 repo except yourself). Name this GithubRepo COMP3522_Assignment2_A########_A#######</w:t>
       </w:r>
       <w:proofErr w:type="gramStart"/>
       <w:r>
@@ -384,47 +342,7 @@
           <w:szCs w:val="24"/>
           <w:lang w:bidi="hi-IN"/>
         </w:rPr>
-        <w:t xml:space="preserve"> if you ever wanted </w:t>
-      </w:r>
-      <w:proofErr w:type="spellStart"/>
-      <w:r>
-        <w:rPr>
-          <w:rFonts w:ascii="Times New Roman" w:eastAsia="Times New Roman" w:hAnsi="Times New Roman" w:cs="Times New Roman"/>
-          <w:sz w:val="24"/>
-          <w:szCs w:val="24"/>
-          <w:lang w:bidi="hi-IN"/>
-        </w:rPr>
-        <w:t>easter</w:t>
-      </w:r>
-      <w:proofErr w:type="spellEnd"/>
-      <w:r>
-        <w:rPr>
-          <w:rFonts w:ascii="Times New Roman" w:eastAsia="Times New Roman" w:hAnsi="Times New Roman" w:cs="Times New Roman"/>
-          <w:sz w:val="24"/>
-          <w:szCs w:val="24"/>
-          <w:lang w:bidi="hi-IN"/>
-        </w:rPr>
-        <w:t xml:space="preserve"> eggs in </w:t>
-      </w:r>
-      <w:proofErr w:type="spellStart"/>
-      <w:r>
-        <w:rPr>
-          <w:rFonts w:ascii="Times New Roman" w:eastAsia="Times New Roman" w:hAnsi="Times New Roman" w:cs="Times New Roman"/>
-          <w:sz w:val="24"/>
-          <w:szCs w:val="24"/>
-          <w:lang w:bidi="hi-IN"/>
-        </w:rPr>
-        <w:t>december</w:t>
-      </w:r>
-      <w:proofErr w:type="spellEnd"/>
-      <w:r>
-        <w:rPr>
-          <w:rFonts w:ascii="Times New Roman" w:eastAsia="Times New Roman" w:hAnsi="Times New Roman" w:cs="Times New Roman"/>
-          <w:sz w:val="24"/>
-          <w:szCs w:val="24"/>
-          <w:lang w:bidi="hi-IN"/>
-        </w:rPr>
-        <w:t>, this would be the place to go!</w:t>
+        <w:t xml:space="preserve"> if you ever wanted easter eggs in december, this would be the place to go!</w:t>
       </w:r>
     </w:p>
     <w:p>
@@ -560,27 +478,7 @@
           <w:szCs w:val="24"/>
           <w:lang w:bidi="hi-IN"/>
         </w:rPr>
-        <w:t>Submit your .</w:t>
-      </w:r>
-      <w:proofErr w:type="spellStart"/>
-      <w:r>
-        <w:rPr>
-          <w:rFonts w:ascii="Times New Roman" w:eastAsia="Times New Roman" w:hAnsi="Times New Roman" w:cs="Times New Roman"/>
-          <w:sz w:val="24"/>
-          <w:szCs w:val="24"/>
-          <w:lang w:bidi="hi-IN"/>
-        </w:rPr>
-        <w:t>py</w:t>
-      </w:r>
-      <w:proofErr w:type="spellEnd"/>
-      <w:r>
-        <w:rPr>
-          <w:rFonts w:ascii="Times New Roman" w:eastAsia="Times New Roman" w:hAnsi="Times New Roman" w:cs="Times New Roman"/>
-          <w:sz w:val="24"/>
-          <w:szCs w:val="24"/>
-          <w:lang w:bidi="hi-IN"/>
-        </w:rPr>
-        <w:t xml:space="preserve"> files and UML diagrams in a separate GitHub repository following the naming convention </w:t>
+        <w:t xml:space="preserve">Submit your .py files and UML diagrams in a separate GitHub repository following the naming convention </w:t>
       </w:r>
       <w:r>
         <w:rPr>
@@ -591,38 +489,16 @@
           <w:szCs w:val="24"/>
           <w:lang w:bidi="hi-IN"/>
         </w:rPr>
-        <w:t>COMP3522_Assignment2_A########_A#######</w:t>
-      </w:r>
-      <w:proofErr w:type="gramStart"/>
-      <w:r>
-        <w:rPr>
-          <w:rFonts w:ascii="Times New Roman" w:eastAsia="Times New Roman" w:hAnsi="Times New Roman" w:cs="Times New Roman"/>
-          <w:i/>
-          <w:iCs/>
-          <w:sz w:val="24"/>
-          <w:szCs w:val="24"/>
-          <w:lang w:bidi="hi-IN"/>
-        </w:rPr>
-        <w:t>#</w:t>
-      </w:r>
-      <w:r>
-        <w:rPr>
-          <w:rFonts w:ascii="Times New Roman" w:eastAsia="Times New Roman" w:hAnsi="Times New Roman" w:cs="Times New Roman"/>
-          <w:sz w:val="24"/>
-          <w:szCs w:val="24"/>
-          <w:lang w:bidi="hi-IN"/>
-        </w:rPr>
-        <w:t xml:space="preserve"> ,</w:t>
-      </w:r>
-      <w:proofErr w:type="gramEnd"/>
-      <w:r>
-        <w:rPr>
-          <w:rFonts w:ascii="Times New Roman" w:eastAsia="Times New Roman" w:hAnsi="Times New Roman" w:cs="Times New Roman"/>
-          <w:sz w:val="24"/>
-          <w:szCs w:val="24"/>
-          <w:lang w:bidi="hi-IN"/>
-        </w:rPr>
-        <w:t xml:space="preserve"> where </w:t>
+        <w:t>COMP3522_Assignment2_A########_A########</w:t>
+      </w:r>
+      <w:r>
+        <w:rPr>
+          <w:rFonts w:ascii="Times New Roman" w:eastAsia="Times New Roman" w:hAnsi="Times New Roman" w:cs="Times New Roman"/>
+          <w:sz w:val="24"/>
+          <w:szCs w:val="24"/>
+          <w:lang w:bidi="hi-IN"/>
+        </w:rPr>
+        <w:t xml:space="preserve"> , where </w:t>
       </w:r>
       <w:r>
         <w:rPr>
@@ -1172,6 +1048,7 @@
           <w:lang w:bidi="hi-IN"/>
         </w:rPr>
       </w:pPr>
+      <w:commentRangeStart w:id="0"/>
       <w:r>
         <w:rPr>
           <w:rFonts w:ascii="Times New Roman" w:eastAsia="Times New Roman" w:hAnsi="Times New Roman" w:cs="Times New Roman"/>
@@ -1183,6 +1060,8 @@
         </w:rPr>
         <w:t>Process Web Orders</w:t>
       </w:r>
+      <w:bookmarkStart w:id="1" w:name="_GoBack"/>
+      <w:bookmarkEnd w:id="1"/>
     </w:p>
     <w:p>
       <w:pPr>
@@ -1203,6 +1082,13 @@
           <w:lang w:bidi="hi-IN"/>
         </w:rPr>
         <w:t>At the end of each day the store owner downloads an excel file of all the online orders placed that day and process them through the system.</w:t>
+      </w:r>
+      <w:commentRangeEnd w:id="0"/>
+      <w:r>
+        <w:rPr>
+          <w:rStyle w:val="CommentReference"/>
+        </w:rPr>
+        <w:commentReference w:id="0"/>
       </w:r>
     </w:p>
     <w:p>
@@ -1442,6 +1328,7 @@
           <w:lang w:bidi="hi-IN"/>
         </w:rPr>
       </w:pPr>
+      <w:commentRangeStart w:id="2"/>
       <w:r>
         <w:rPr>
           <w:rFonts w:ascii="Times New Roman" w:eastAsia="Times New Roman" w:hAnsi="Times New Roman" w:cs="Times New Roman"/>
@@ -1473,6 +1360,13 @@
           <w:lang w:bidi="hi-IN"/>
         </w:rPr>
         <w:t>Exits the program and prints out the daily transaction report.</w:t>
+      </w:r>
+      <w:commentRangeEnd w:id="2"/>
+      <w:r>
+        <w:rPr>
+          <w:rStyle w:val="CommentReference"/>
+        </w:rPr>
+        <w:commentReference w:id="2"/>
       </w:r>
     </w:p>
     <w:p>
@@ -1865,27 +1759,7 @@
           <w:szCs w:val="24"/>
           <w:lang w:bidi="hi-IN"/>
         </w:rPr>
-        <w:t xml:space="preserve">The RC Spider is the toy to get during Halloween. This toy is </w:t>
-      </w:r>
-      <w:proofErr w:type="spellStart"/>
-      <w:r>
-        <w:rPr>
-          <w:rFonts w:ascii="Times New Roman" w:eastAsia="Times New Roman" w:hAnsi="Times New Roman" w:cs="Times New Roman"/>
-          <w:sz w:val="24"/>
-          <w:szCs w:val="24"/>
-          <w:lang w:bidi="hi-IN"/>
-        </w:rPr>
-        <w:t>is</w:t>
-      </w:r>
-      <w:proofErr w:type="spellEnd"/>
-      <w:r>
-        <w:rPr>
-          <w:rFonts w:ascii="Times New Roman" w:eastAsia="Times New Roman" w:hAnsi="Times New Roman" w:cs="Times New Roman"/>
-          <w:sz w:val="24"/>
-          <w:szCs w:val="24"/>
-          <w:lang w:bidi="hi-IN"/>
-        </w:rPr>
-        <w:t xml:space="preserve"> battery operated. The different varieties of spiders that are sold have the following properties:</w:t>
+        <w:t>The RC Spider is the toy to get during Halloween. This toy is is battery operated. The different varieties of spiders that are sold have the following properties:</w:t>
       </w:r>
     </w:p>
     <w:p>
@@ -2423,27 +2297,7 @@
           <w:szCs w:val="24"/>
           <w:lang w:bidi="hi-IN"/>
         </w:rPr>
-        <w:t xml:space="preserve">The reindeer comes with its very own personal mini sleigh and is the stuffed animal for Christmas. It is made out of Cotton and </w:t>
-      </w:r>
-      <w:proofErr w:type="spellStart"/>
-      <w:r>
-        <w:rPr>
-          <w:rFonts w:ascii="Times New Roman" w:eastAsia="Times New Roman" w:hAnsi="Times New Roman" w:cs="Times New Roman"/>
-          <w:sz w:val="24"/>
-          <w:szCs w:val="24"/>
-          <w:lang w:bidi="hi-IN"/>
-        </w:rPr>
-        <w:t>and</w:t>
-      </w:r>
-      <w:proofErr w:type="spellEnd"/>
-      <w:r>
-        <w:rPr>
-          <w:rFonts w:ascii="Times New Roman" w:eastAsia="Times New Roman" w:hAnsi="Times New Roman" w:cs="Times New Roman"/>
-          <w:sz w:val="24"/>
-          <w:szCs w:val="24"/>
-          <w:lang w:bidi="hi-IN"/>
-        </w:rPr>
-        <w:t xml:space="preserve"> stuffed with Wool.</w:t>
+        <w:t>The reindeer comes with its very own personal mini sleigh and is the stuffed animal for Christmas. It is made out of Cotton and and stuffed with Wool.</w:t>
       </w:r>
     </w:p>
     <w:p>
@@ -3086,6 +2940,7 @@
           <w:lang w:bidi="hi-IN"/>
         </w:rPr>
       </w:pPr>
+      <w:commentRangeStart w:id="3"/>
       <w:r>
         <w:rPr>
           <w:rFonts w:ascii="Times New Roman" w:eastAsia="Times New Roman" w:hAnsi="Times New Roman" w:cs="Times New Roman"/>
@@ -3113,7 +2968,40 @@
           <w:szCs w:val="24"/>
           <w:lang w:bidi="hi-IN"/>
         </w:rPr>
-        <w:t xml:space="preserve"> package to read in them in and process the order. The store owner can do this multiple times a day if need be. I recommend you create variations of the excel file that I have provided and use it to test your program.</w:t>
+        <w:t xml:space="preserve"> package to read in them in and process the order. </w:t>
+      </w:r>
+      <w:commentRangeEnd w:id="3"/>
+      <w:r>
+        <w:rPr>
+          <w:rStyle w:val="CommentReference"/>
+        </w:rPr>
+        <w:commentReference w:id="3"/>
+      </w:r>
+      <w:r>
+        <w:rPr>
+          <w:rFonts w:ascii="Times New Roman" w:eastAsia="Times New Roman" w:hAnsi="Times New Roman" w:cs="Times New Roman"/>
+          <w:sz w:val="24"/>
+          <w:szCs w:val="24"/>
+          <w:lang w:bidi="hi-IN"/>
+        </w:rPr>
+        <w:t xml:space="preserve">The store </w:t>
+      </w:r>
+      <w:commentRangeStart w:id="4"/>
+      <w:r>
+        <w:rPr>
+          <w:rFonts w:ascii="Times New Roman" w:eastAsia="Times New Roman" w:hAnsi="Times New Roman" w:cs="Times New Roman"/>
+          <w:sz w:val="24"/>
+          <w:szCs w:val="24"/>
+          <w:lang w:bidi="hi-IN"/>
+        </w:rPr>
+        <w:t>owner can do this multiple times a day if need be. I recommend you create variations of the excel file that I have provided and use it to test your program.</w:t>
+      </w:r>
+      <w:commentRangeEnd w:id="4"/>
+      <w:r>
+        <w:rPr>
+          <w:rStyle w:val="CommentReference"/>
+        </w:rPr>
+        <w:commentReference w:id="4"/>
       </w:r>
     </w:p>
     <w:p>
@@ -3136,7 +3024,6 @@
         <w:lastRenderedPageBreak/>
         <w:t xml:space="preserve">Your code must contain an </w:t>
       </w:r>
-      <w:proofErr w:type="spellStart"/>
       <w:r>
         <w:rPr>
           <w:rFonts w:ascii="Courier New" w:eastAsia="Times New Roman" w:hAnsi="Courier New" w:cs="Courier New"/>
@@ -3146,7 +3033,6 @@
         </w:rPr>
         <w:t>OrderProcessor</w:t>
       </w:r>
-      <w:proofErr w:type="spellEnd"/>
       <w:r>
         <w:rPr>
           <w:rFonts w:ascii="Times New Roman" w:eastAsia="Times New Roman" w:hAnsi="Times New Roman" w:cs="Times New Roman"/>
@@ -3172,29 +3058,8 @@
           <w:szCs w:val="24"/>
           <w:lang w:bidi="hi-IN"/>
         </w:rPr>
-        <w:t xml:space="preserve"> object. The </w:t>
-      </w:r>
-      <w:proofErr w:type="spellStart"/>
-      <w:r>
-        <w:rPr>
-          <w:rFonts w:ascii="Times New Roman" w:eastAsia="Times New Roman" w:hAnsi="Times New Roman" w:cs="Times New Roman"/>
-          <w:sz w:val="24"/>
-          <w:szCs w:val="24"/>
-          <w:lang w:bidi="hi-IN"/>
-        </w:rPr>
-        <w:t>OrderProcessor</w:t>
-      </w:r>
-      <w:proofErr w:type="spellEnd"/>
-      <w:r>
-        <w:rPr>
-          <w:rFonts w:ascii="Times New Roman" w:eastAsia="Times New Roman" w:hAnsi="Times New Roman" w:cs="Times New Roman"/>
-          <w:sz w:val="24"/>
-          <w:szCs w:val="24"/>
-          <w:lang w:bidi="hi-IN"/>
-        </w:rPr>
-        <w:t xml:space="preserve"> class contains a </w:t>
-      </w:r>
-      <w:proofErr w:type="spellStart"/>
+        <w:t xml:space="preserve"> object. The OrderProcessor class contains a </w:t>
+      </w:r>
       <w:r>
         <w:rPr>
           <w:rFonts w:ascii="Courier New" w:eastAsia="Times New Roman" w:hAnsi="Courier New" w:cs="Courier New"/>
@@ -3204,7 +3069,6 @@
         </w:rPr>
         <w:t>FactoryMapping</w:t>
       </w:r>
-      <w:proofErr w:type="spellEnd"/>
       <w:r>
         <w:rPr>
           <w:rFonts w:ascii="Times New Roman" w:eastAsia="Times New Roman" w:hAnsi="Times New Roman" w:cs="Times New Roman"/>
@@ -3322,27 +3186,7 @@
           <w:szCs w:val="24"/>
           <w:lang w:bidi="hi-IN"/>
         </w:rPr>
-        <w:t xml:space="preserve">Item - The type of item (Toy, </w:t>
-      </w:r>
-      <w:proofErr w:type="spellStart"/>
-      <w:r>
-        <w:rPr>
-          <w:rFonts w:ascii="Times New Roman" w:eastAsia="Times New Roman" w:hAnsi="Times New Roman" w:cs="Times New Roman"/>
-          <w:sz w:val="24"/>
-          <w:szCs w:val="24"/>
-          <w:lang w:bidi="hi-IN"/>
-        </w:rPr>
-        <w:t>StuffedAnimal</w:t>
-      </w:r>
-      <w:proofErr w:type="spellEnd"/>
-      <w:r>
-        <w:rPr>
-          <w:rFonts w:ascii="Times New Roman" w:eastAsia="Times New Roman" w:hAnsi="Times New Roman" w:cs="Times New Roman"/>
-          <w:sz w:val="24"/>
-          <w:szCs w:val="24"/>
-          <w:lang w:bidi="hi-IN"/>
-        </w:rPr>
-        <w:t xml:space="preserve"> and Candy).</w:t>
+        <w:t>Item - The type of item (Toy, StuffedAnimal and Candy).</w:t>
       </w:r>
     </w:p>
     <w:p>
@@ -3721,6 +3565,7 @@
           <w:lang w:bidi="hi-IN"/>
         </w:rPr>
       </w:pPr>
+      <w:commentRangeStart w:id="5"/>
       <w:r>
         <w:rPr>
           <w:rFonts w:ascii="Times New Roman" w:eastAsia="Times New Roman" w:hAnsi="Times New Roman" w:cs="Times New Roman"/>
@@ -3825,6 +3670,13 @@
           <w:lang w:bidi="hi-IN"/>
         </w:rPr>
         <w:t xml:space="preserve"> refers to the hour and minute (for example 1:30pm would be 1330).</w:t>
+      </w:r>
+      <w:commentRangeEnd w:id="5"/>
+      <w:r>
+        <w:rPr>
+          <w:rStyle w:val="CommentReference"/>
+        </w:rPr>
+        <w:commentReference w:id="5"/>
       </w:r>
     </w:p>
     <w:p>
@@ -3988,27 +3840,7 @@
           <w:szCs w:val="20"/>
           <w:lang w:bidi="hi-IN"/>
         </w:rPr>
-        <w:t xml:space="preserve">Order 102, Item </w:t>
-      </w:r>
-      <w:proofErr w:type="spellStart"/>
-      <w:r>
-        <w:rPr>
-          <w:rFonts w:ascii="Courier New" w:eastAsia="Times New Roman" w:hAnsi="Courier New" w:cs="Courier New"/>
-          <w:sz w:val="20"/>
-          <w:szCs w:val="20"/>
-          <w:lang w:bidi="hi-IN"/>
-        </w:rPr>
-        <w:t>StuffedAnimal</w:t>
-      </w:r>
-      <w:proofErr w:type="spellEnd"/>
-      <w:r>
-        <w:rPr>
-          <w:rFonts w:ascii="Courier New" w:eastAsia="Times New Roman" w:hAnsi="Courier New" w:cs="Courier New"/>
-          <w:sz w:val="20"/>
-          <w:szCs w:val="20"/>
-          <w:lang w:bidi="hi-IN"/>
-        </w:rPr>
-        <w:t>, Product ID H9405S, Name "Skelly the Tap Dancer", Quantity 3</w:t>
+        <w:t>Order 102, Item StuffedAnimal, Product ID H9405S, Name "Skelly the Tap Dancer", Quantity 3</w:t>
       </w:r>
     </w:p>
     <w:p>
@@ -4046,47 +3878,7 @@
           <w:szCs w:val="20"/>
           <w:lang w:bidi="hi-IN"/>
         </w:rPr>
-        <w:t>Order 103, Item Toy, Product ID T2134C, Name "</w:t>
-      </w:r>
-      <w:proofErr w:type="spellStart"/>
-      <w:r>
-        <w:rPr>
-          <w:rFonts w:ascii="Courier New" w:eastAsia="Times New Roman" w:hAnsi="Courier New" w:cs="Courier New"/>
-          <w:sz w:val="20"/>
-          <w:szCs w:val="20"/>
-          <w:lang w:bidi="hi-IN"/>
-        </w:rPr>
-        <w:t>Santas</w:t>
-      </w:r>
-      <w:proofErr w:type="spellEnd"/>
-      <w:r>
-        <w:rPr>
-          <w:rFonts w:ascii="Courier New" w:eastAsia="Times New Roman" w:hAnsi="Courier New" w:cs="Courier New"/>
-          <w:sz w:val="20"/>
-          <w:szCs w:val="20"/>
-          <w:lang w:bidi="hi-IN"/>
-        </w:rPr>
-        <w:t xml:space="preserve"> Workshop Deluxe Edition", </w:t>
-      </w:r>
-      <w:proofErr w:type="spellStart"/>
-      <w:r>
-        <w:rPr>
-          <w:rFonts w:ascii="Courier New" w:eastAsia="Times New Roman" w:hAnsi="Courier New" w:cs="Courier New"/>
-          <w:sz w:val="20"/>
-          <w:szCs w:val="20"/>
-          <w:lang w:bidi="hi-IN"/>
-        </w:rPr>
-        <w:t>Quanity</w:t>
-      </w:r>
-      <w:proofErr w:type="spellEnd"/>
-      <w:r>
-        <w:rPr>
-          <w:rFonts w:ascii="Courier New" w:eastAsia="Times New Roman" w:hAnsi="Courier New" w:cs="Courier New"/>
-          <w:sz w:val="20"/>
-          <w:szCs w:val="20"/>
-          <w:lang w:bidi="hi-IN"/>
-        </w:rPr>
-        <w:t xml:space="preserve"> 20</w:t>
+        <w:t>Order 103, Item Toy, Product ID T2134C, Name "Santas Workshop Deluxe Edition", Quanity 20</w:t>
       </w:r>
     </w:p>
     <w:p>
@@ -4162,27 +3954,7 @@
           <w:szCs w:val="20"/>
           <w:lang w:bidi="hi-IN"/>
         </w:rPr>
-        <w:t xml:space="preserve">Order 105, Could not process order data was corrupted, </w:t>
-      </w:r>
-      <w:proofErr w:type="spellStart"/>
-      <w:r>
-        <w:rPr>
-          <w:rFonts w:ascii="Courier New" w:eastAsia="Times New Roman" w:hAnsi="Courier New" w:cs="Courier New"/>
-          <w:sz w:val="20"/>
-          <w:szCs w:val="20"/>
-          <w:lang w:bidi="hi-IN"/>
-        </w:rPr>
-        <w:t>InvalidDataError</w:t>
-      </w:r>
-      <w:proofErr w:type="spellEnd"/>
-      <w:r>
-        <w:rPr>
-          <w:rFonts w:ascii="Courier New" w:eastAsia="Times New Roman" w:hAnsi="Courier New" w:cs="Courier New"/>
-          <w:sz w:val="20"/>
-          <w:szCs w:val="20"/>
-          <w:lang w:bidi="hi-IN"/>
-        </w:rPr>
-        <w:t xml:space="preserve"> - Stuffing can only by "Polyester Fiberfill" or "Wool"</w:t>
+        <w:t>Order 105, Could not process order data was corrupted, InvalidDataError - Stuffing can only by "Polyester Fiberfill" or "Wool"</w:t>
       </w:r>
     </w:p>
     <w:p>
@@ -4467,6 +4239,136 @@
     </w:sectPr>
   </w:body>
 </w:document>
+</file>
+
+<file path=word/comments.xml><?xml version="1.0" encoding="utf-8"?>
+<w:comments xmlns:wpc="http://schemas.microsoft.com/office/word/2010/wordprocessingCanvas" xmlns:cx="http://schemas.microsoft.com/office/drawing/2014/chartex" xmlns:cx1="http://schemas.microsoft.com/office/drawing/2015/9/8/chartex" xmlns:cx2="http://schemas.microsoft.com/office/drawing/2015/10/21/chartex" xmlns:cx3="http://schemas.microsoft.com/office/drawing/2016/5/9/chartex" xmlns:cx4="http://schemas.microsoft.com/office/drawing/2016/5/10/chartex" xmlns:cx5="http://schemas.microsoft.com/office/drawing/2016/5/11/chartex" xmlns:cx6="http://schemas.microsoft.com/office/drawing/2016/5/12/chartex" xmlns:cx7="http://schemas.microsoft.com/office/drawing/2016/5/13/chartex" xmlns:cx8="http://schemas.microsoft.com/office/drawing/2016/5/14/chartex" xmlns:mc="http://schemas.openxmlformats.org/markup-compatibility/2006" xmlns:aink="http://schemas.microsoft.com/office/drawing/2016/ink" xmlns:am3d="http://schemas.microsoft.com/office/drawing/2017/model3d" xmlns:o="urn:schemas-microsoft-com:office:office" xmlns:r="http://schemas.openxmlformats.org/officeDocument/2006/relationships" xmlns:m="http://schemas.openxmlformats.org/officeDocument/2006/math" xmlns:v="urn:schemas-microsoft-com:vml" xmlns:wp14="http://schemas.microsoft.com/office/word/2010/wordprocessingDrawing" xmlns:wp="http://schemas.openxmlformats.org/drawingml/2006/wordprocessingDrawing" xmlns:w10="urn:schemas-microsoft-com:office:word" xmlns:w="http://schemas.openxmlformats.org/wordprocessingml/2006/main" xmlns:w14="http://schemas.microsoft.com/office/word/2010/wordml" xmlns:w15="http://schemas.microsoft.com/office/word/2012/wordml" xmlns:w16cid="http://schemas.microsoft.com/office/word/2016/wordml/cid" xmlns:w16se="http://schemas.microsoft.com/office/word/2015/wordml/symex" xmlns:wpg="http://schemas.microsoft.com/office/word/2010/wordprocessingGroup" xmlns:wpi="http://schemas.microsoft.com/office/word/2010/wordprocessingInk" xmlns:wne="http://schemas.microsoft.com/office/word/2006/wordml" xmlns:wps="http://schemas.microsoft.com/office/word/2010/wordprocessingShape" mc:Ignorable="w14 w15 w16se w16cid wp14">
+  <w:comment w:id="0" w:author="Aiman Ismail" w:date="2020-03-17T21:56:00Z" w:initials="AI">
+    <w:p>
+      <w:pPr>
+        <w:pStyle w:val="CommentText"/>
+      </w:pPr>
+      <w:r>
+        <w:rPr>
+          <w:rStyle w:val="CommentReference"/>
+        </w:rPr>
+        <w:annotationRef/>
+      </w:r>
+      <w:r>
+        <w:t>Almost done</w:t>
+      </w:r>
+    </w:p>
+    <w:p>
+      <w:pPr>
+        <w:pStyle w:val="CommentText"/>
+      </w:pPr>
+    </w:p>
+  </w:comment>
+  <w:comment w:id="2" w:author="Aiman Ismail" w:date="2020-03-17T21:56:00Z" w:initials="AI">
+    <w:p>
+      <w:pPr>
+        <w:pStyle w:val="CommentText"/>
+      </w:pPr>
+      <w:r>
+        <w:rPr>
+          <w:rStyle w:val="CommentReference"/>
+        </w:rPr>
+        <w:annotationRef/>
+      </w:r>
+      <w:r>
+        <w:t>Almost done</w:t>
+      </w:r>
+    </w:p>
+    <w:p>
+      <w:pPr>
+        <w:pStyle w:val="CommentText"/>
+      </w:pPr>
+    </w:p>
+  </w:comment>
+  <w:comment w:id="3" w:author="Aiman Ismail" w:date="2020-03-17T21:37:00Z" w:initials="AI">
+    <w:p>
+      <w:pPr>
+        <w:pStyle w:val="CommentText"/>
+      </w:pPr>
+      <w:r>
+        <w:rPr>
+          <w:rStyle w:val="CommentReference"/>
+        </w:rPr>
+        <w:annotationRef/>
+      </w:r>
+      <w:r>
+        <w:t>Done</w:t>
+      </w:r>
+    </w:p>
+    <w:p>
+      <w:pPr>
+        <w:pStyle w:val="CommentText"/>
+      </w:pPr>
+    </w:p>
+  </w:comment>
+  <w:comment w:id="4" w:author="Aiman Ismail" w:date="2020-03-17T21:38:00Z" w:initials="AI">
+    <w:p>
+      <w:pPr>
+        <w:pStyle w:val="CommentText"/>
+      </w:pPr>
+      <w:r>
+        <w:rPr>
+          <w:rStyle w:val="CommentReference"/>
+        </w:rPr>
+        <w:annotationRef/>
+      </w:r>
+      <w:proofErr w:type="gramStart"/>
+      <w:r>
+        <w:t>Have to</w:t>
+      </w:r>
+      <w:proofErr w:type="gramEnd"/>
+      <w:r>
+        <w:t xml:space="preserve"> test multiple excel files</w:t>
+      </w:r>
+    </w:p>
+    <w:p>
+      <w:pPr>
+        <w:pStyle w:val="CommentText"/>
+      </w:pPr>
+    </w:p>
+  </w:comment>
+  <w:comment w:id="5" w:author="Aiman Ismail" w:date="2020-03-17T21:37:00Z" w:initials="AI">
+    <w:p>
+      <w:pPr>
+        <w:pStyle w:val="CommentText"/>
+      </w:pPr>
+      <w:r>
+        <w:rPr>
+          <w:rStyle w:val="CommentReference"/>
+        </w:rPr>
+        <w:annotationRef/>
+      </w:r>
+      <w:r>
+        <w:t>This has been completed. Waiting on other parts to test. Formatting is all correct and file creation is tested.</w:t>
+      </w:r>
+    </w:p>
+  </w:comment>
+</w:comments>
+</file>
+
+<file path=word/commentsExtended.xml><?xml version="1.0" encoding="utf-8"?>
+<w15:commentsEx xmlns:wpc="http://schemas.microsoft.com/office/word/2010/wordprocessingCanvas" xmlns:cx="http://schemas.microsoft.com/office/drawing/2014/chartex" xmlns:cx1="http://schemas.microsoft.com/office/drawing/2015/9/8/chartex" xmlns:cx2="http://schemas.microsoft.com/office/drawing/2015/10/21/chartex" xmlns:cx3="http://schemas.microsoft.com/office/drawing/2016/5/9/chartex" xmlns:cx4="http://schemas.microsoft.com/office/drawing/2016/5/10/chartex" xmlns:cx5="http://schemas.microsoft.com/office/drawing/2016/5/11/chartex" xmlns:cx6="http://schemas.microsoft.com/office/drawing/2016/5/12/chartex" xmlns:cx7="http://schemas.microsoft.com/office/drawing/2016/5/13/chartex" xmlns:cx8="http://schemas.microsoft.com/office/drawing/2016/5/14/chartex" xmlns:mc="http://schemas.openxmlformats.org/markup-compatibility/2006" xmlns:aink="http://schemas.microsoft.com/office/drawing/2016/ink" xmlns:am3d="http://schemas.microsoft.com/office/drawing/2017/model3d" xmlns:o="urn:schemas-microsoft-com:office:office" xmlns:r="http://schemas.openxmlformats.org/officeDocument/2006/relationships" xmlns:m="http://schemas.openxmlformats.org/officeDocument/2006/math" xmlns:v="urn:schemas-microsoft-com:vml" xmlns:wp14="http://schemas.microsoft.com/office/word/2010/wordprocessingDrawing" xmlns:wp="http://schemas.openxmlformats.org/drawingml/2006/wordprocessingDrawing" xmlns:w10="urn:schemas-microsoft-com:office:word" xmlns:w="http://schemas.openxmlformats.org/wordprocessingml/2006/main" xmlns:w14="http://schemas.microsoft.com/office/word/2010/wordml" xmlns:w15="http://schemas.microsoft.com/office/word/2012/wordml" xmlns:w16cid="http://schemas.microsoft.com/office/word/2016/wordml/cid" xmlns:w16se="http://schemas.microsoft.com/office/word/2015/wordml/symex" xmlns:wpg="http://schemas.microsoft.com/office/word/2010/wordprocessingGroup" xmlns:wpi="http://schemas.microsoft.com/office/word/2010/wordprocessingInk" xmlns:wne="http://schemas.microsoft.com/office/word/2006/wordml" xmlns:wps="http://schemas.microsoft.com/office/word/2010/wordprocessingShape" mc:Ignorable="w14 w15 w16se w16cid wp14">
+  <w15:commentEx w15:paraId="12BCE842" w15:done="0"/>
+  <w15:commentEx w15:paraId="3478B0BC" w15:done="0"/>
+  <w15:commentEx w15:paraId="064ACA29" w15:done="0"/>
+  <w15:commentEx w15:paraId="3BC63958" w15:done="0"/>
+  <w15:commentEx w15:paraId="25FD3FBC" w15:done="0"/>
+</w15:commentsEx>
+</file>
+
+<file path=word/commentsIds.xml><?xml version="1.0" encoding="utf-8"?>
+<w16cid:commentsIds xmlns:wpc="http://schemas.microsoft.com/office/word/2010/wordprocessingCanvas" xmlns:cx="http://schemas.microsoft.com/office/drawing/2014/chartex" xmlns:cx1="http://schemas.microsoft.com/office/drawing/2015/9/8/chartex" xmlns:cx2="http://schemas.microsoft.com/office/drawing/2015/10/21/chartex" xmlns:cx3="http://schemas.microsoft.com/office/drawing/2016/5/9/chartex" xmlns:cx4="http://schemas.microsoft.com/office/drawing/2016/5/10/chartex" xmlns:cx5="http://schemas.microsoft.com/office/drawing/2016/5/11/chartex" xmlns:cx6="http://schemas.microsoft.com/office/drawing/2016/5/12/chartex" xmlns:cx7="http://schemas.microsoft.com/office/drawing/2016/5/13/chartex" xmlns:cx8="http://schemas.microsoft.com/office/drawing/2016/5/14/chartex" xmlns:mc="http://schemas.openxmlformats.org/markup-compatibility/2006" xmlns:aink="http://schemas.microsoft.com/office/drawing/2016/ink" xmlns:am3d="http://schemas.microsoft.com/office/drawing/2017/model3d" xmlns:o="urn:schemas-microsoft-com:office:office" xmlns:r="http://schemas.openxmlformats.org/officeDocument/2006/relationships" xmlns:m="http://schemas.openxmlformats.org/officeDocument/2006/math" xmlns:v="urn:schemas-microsoft-com:vml" xmlns:wp14="http://schemas.microsoft.com/office/word/2010/wordprocessingDrawing" xmlns:wp="http://schemas.openxmlformats.org/drawingml/2006/wordprocessingDrawing" xmlns:w10="urn:schemas-microsoft-com:office:word" xmlns:w="http://schemas.openxmlformats.org/wordprocessingml/2006/main" xmlns:w14="http://schemas.microsoft.com/office/word/2010/wordml" xmlns:w15="http://schemas.microsoft.com/office/word/2012/wordml" xmlns:w16cid="http://schemas.microsoft.com/office/word/2016/wordml/cid" xmlns:w16se="http://schemas.microsoft.com/office/word/2015/wordml/symex" xmlns:wpg="http://schemas.microsoft.com/office/word/2010/wordprocessingGroup" xmlns:wpi="http://schemas.microsoft.com/office/word/2010/wordprocessingInk" xmlns:wne="http://schemas.microsoft.com/office/word/2006/wordml" xmlns:wps="http://schemas.microsoft.com/office/word/2010/wordprocessingShape" mc:Ignorable="w14 w15 w16se w16cid wp14">
+  <w16cid:commentId w16cid:paraId="12BCE842" w16cid:durableId="221BC619"/>
+  <w16cid:commentId w16cid:paraId="3478B0BC" w16cid:durableId="221BC621"/>
+  <w16cid:commentId w16cid:paraId="064ACA29" w16cid:durableId="221BC1B2"/>
+  <w16cid:commentId w16cid:paraId="3BC63958" w16cid:durableId="221BC1BB"/>
+  <w16cid:commentId w16cid:paraId="25FD3FBC" w16cid:durableId="221BC185"/>
+</w16cid:commentsIds>
 </file>
 
 <file path=word/numbering.xml><?xml version="1.0" encoding="utf-8"?>
@@ -6248,6 +6150,14 @@
     <w:abstractNumId w:val="3"/>
   </w:num>
 </w:numbering>
+</file>
+
+<file path=word/people.xml><?xml version="1.0" encoding="utf-8"?>
+<w15:people xmlns:wpc="http://schemas.microsoft.com/office/word/2010/wordprocessingCanvas" xmlns:cx="http://schemas.microsoft.com/office/drawing/2014/chartex" xmlns:cx1="http://schemas.microsoft.com/office/drawing/2015/9/8/chartex" xmlns:cx2="http://schemas.microsoft.com/office/drawing/2015/10/21/chartex" xmlns:cx3="http://schemas.microsoft.com/office/drawing/2016/5/9/chartex" xmlns:cx4="http://schemas.microsoft.com/office/drawing/2016/5/10/chartex" xmlns:cx5="http://schemas.microsoft.com/office/drawing/2016/5/11/chartex" xmlns:cx6="http://schemas.microsoft.com/office/drawing/2016/5/12/chartex" xmlns:cx7="http://schemas.microsoft.com/office/drawing/2016/5/13/chartex" xmlns:cx8="http://schemas.microsoft.com/office/drawing/2016/5/14/chartex" xmlns:mc="http://schemas.openxmlformats.org/markup-compatibility/2006" xmlns:aink="http://schemas.microsoft.com/office/drawing/2016/ink" xmlns:am3d="http://schemas.microsoft.com/office/drawing/2017/model3d" xmlns:o="urn:schemas-microsoft-com:office:office" xmlns:r="http://schemas.openxmlformats.org/officeDocument/2006/relationships" xmlns:m="http://schemas.openxmlformats.org/officeDocument/2006/math" xmlns:v="urn:schemas-microsoft-com:vml" xmlns:wp14="http://schemas.microsoft.com/office/word/2010/wordprocessingDrawing" xmlns:wp="http://schemas.openxmlformats.org/drawingml/2006/wordprocessingDrawing" xmlns:w10="urn:schemas-microsoft-com:office:word" xmlns:w="http://schemas.openxmlformats.org/wordprocessingml/2006/main" xmlns:w14="http://schemas.microsoft.com/office/word/2010/wordml" xmlns:w15="http://schemas.microsoft.com/office/word/2012/wordml" xmlns:w16cid="http://schemas.microsoft.com/office/word/2016/wordml/cid" xmlns:w16se="http://schemas.microsoft.com/office/word/2015/wordml/symex" xmlns:wpg="http://schemas.microsoft.com/office/word/2010/wordprocessingGroup" xmlns:wpi="http://schemas.microsoft.com/office/word/2010/wordprocessingInk" xmlns:wne="http://schemas.microsoft.com/office/word/2006/wordml" xmlns:wps="http://schemas.microsoft.com/office/word/2010/wordprocessingShape" mc:Ignorable="w14 w15 w16se w16cid wp14">
+  <w15:person w15:author="Aiman Ismail">
+    <w15:presenceInfo w15:providerId="Windows Live" w15:userId="3f59e3677e299314"/>
+  </w15:person>
+</w15:people>
 </file>
 
 <file path=word/styles.xml><?xml version="1.0" encoding="utf-8"?>
@@ -6373,6 +6283,7 @@
     <w:lsdException w:name="HTML Sample" w:semiHidden="1" w:unhideWhenUsed="1"/>
     <w:lsdException w:name="HTML Typewriter" w:semiHidden="1" w:unhideWhenUsed="1"/>
     <w:lsdException w:name="HTML Variable" w:semiHidden="1" w:unhideWhenUsed="1"/>
+    <w:lsdException w:name="Normal Table" w:semiHidden="1" w:unhideWhenUsed="1"/>
     <w:lsdException w:name="annotation subject" w:semiHidden="1" w:unhideWhenUsed="1"/>
     <w:lsdException w:name="No List" w:semiHidden="1" w:unhideWhenUsed="1"/>
     <w:lsdException w:name="Outline List 1" w:semiHidden="1" w:unhideWhenUsed="1"/>
@@ -6419,8 +6330,10 @@
     <w:lsdException w:name="Table Subtle 2" w:semiHidden="1" w:unhideWhenUsed="1"/>
     <w:lsdException w:name="Table Web 1" w:semiHidden="1" w:unhideWhenUsed="1"/>
     <w:lsdException w:name="Table Web 2" w:semiHidden="1" w:unhideWhenUsed="1"/>
+    <w:lsdException w:name="Table Web 3" w:semiHidden="1" w:unhideWhenUsed="1"/>
     <w:lsdException w:name="Balloon Text" w:semiHidden="1" w:unhideWhenUsed="1"/>
     <w:lsdException w:name="Table Grid" w:uiPriority="39"/>
+    <w:lsdException w:name="Table Theme" w:semiHidden="1" w:unhideWhenUsed="1"/>
     <w:lsdException w:name="Placeholder Text" w:semiHidden="1"/>
     <w:lsdException w:name="No Spacing" w:uiPriority="1" w:qFormat="1"/>
     <w:lsdException w:name="Light Shading" w:uiPriority="60"/>
@@ -6928,6 +6841,104 @@
       <w:szCs w:val="56"/>
     </w:rPr>
   </w:style>
+  <w:style w:type="character" w:styleId="CommentReference">
+    <w:name w:val="annotation reference"/>
+    <w:basedOn w:val="DefaultParagraphFont"/>
+    <w:uiPriority w:val="99"/>
+    <w:semiHidden/>
+    <w:unhideWhenUsed/>
+    <w:rsid w:val="00AC4354"/>
+    <w:rPr>
+      <w:sz w:val="16"/>
+      <w:szCs w:val="16"/>
+    </w:rPr>
+  </w:style>
+  <w:style w:type="paragraph" w:styleId="CommentText">
+    <w:name w:val="annotation text"/>
+    <w:basedOn w:val="Normal"/>
+    <w:link w:val="CommentTextChar"/>
+    <w:uiPriority w:val="99"/>
+    <w:semiHidden/>
+    <w:unhideWhenUsed/>
+    <w:rsid w:val="00AC4354"/>
+    <w:pPr>
+      <w:spacing w:line="240" w:lineRule="auto"/>
+    </w:pPr>
+    <w:rPr>
+      <w:sz w:val="20"/>
+      <w:szCs w:val="20"/>
+    </w:rPr>
+  </w:style>
+  <w:style w:type="character" w:customStyle="1" w:styleId="CommentTextChar">
+    <w:name w:val="Comment Text Char"/>
+    <w:basedOn w:val="DefaultParagraphFont"/>
+    <w:link w:val="CommentText"/>
+    <w:uiPriority w:val="99"/>
+    <w:semiHidden/>
+    <w:rsid w:val="00AC4354"/>
+    <w:rPr>
+      <w:sz w:val="20"/>
+      <w:szCs w:val="20"/>
+    </w:rPr>
+  </w:style>
+  <w:style w:type="paragraph" w:styleId="CommentSubject">
+    <w:name w:val="annotation subject"/>
+    <w:basedOn w:val="CommentText"/>
+    <w:next w:val="CommentText"/>
+    <w:link w:val="CommentSubjectChar"/>
+    <w:uiPriority w:val="99"/>
+    <w:semiHidden/>
+    <w:unhideWhenUsed/>
+    <w:rsid w:val="00AC4354"/>
+    <w:rPr>
+      <w:b/>
+      <w:bCs/>
+    </w:rPr>
+  </w:style>
+  <w:style w:type="character" w:customStyle="1" w:styleId="CommentSubjectChar">
+    <w:name w:val="Comment Subject Char"/>
+    <w:basedOn w:val="CommentTextChar"/>
+    <w:link w:val="CommentSubject"/>
+    <w:uiPriority w:val="99"/>
+    <w:semiHidden/>
+    <w:rsid w:val="00AC4354"/>
+    <w:rPr>
+      <w:b/>
+      <w:bCs/>
+      <w:sz w:val="20"/>
+      <w:szCs w:val="20"/>
+    </w:rPr>
+  </w:style>
+  <w:style w:type="paragraph" w:styleId="BalloonText">
+    <w:name w:val="Balloon Text"/>
+    <w:basedOn w:val="Normal"/>
+    <w:link w:val="BalloonTextChar"/>
+    <w:uiPriority w:val="99"/>
+    <w:semiHidden/>
+    <w:unhideWhenUsed/>
+    <w:rsid w:val="00AC4354"/>
+    <w:pPr>
+      <w:spacing w:after="0" w:line="240" w:lineRule="auto"/>
+    </w:pPr>
+    <w:rPr>
+      <w:rFonts w:ascii="Segoe UI" w:hAnsi="Segoe UI" w:cs="Segoe UI"/>
+      <w:sz w:val="18"/>
+      <w:szCs w:val="18"/>
+    </w:rPr>
+  </w:style>
+  <w:style w:type="character" w:customStyle="1" w:styleId="BalloonTextChar">
+    <w:name w:val="Balloon Text Char"/>
+    <w:basedOn w:val="DefaultParagraphFont"/>
+    <w:link w:val="BalloonText"/>
+    <w:uiPriority w:val="99"/>
+    <w:semiHidden/>
+    <w:rsid w:val="00AC4354"/>
+    <w:rPr>
+      <w:rFonts w:ascii="Segoe UI" w:hAnsi="Segoe UI" w:cs="Segoe UI"/>
+      <w:sz w:val="18"/>
+      <w:szCs w:val="18"/>
+    </w:rPr>
+  </w:style>
 </w:styles>
 </file>
 

</xml_diff>

<commit_message>
Added updated UML diagrams
</commit_message>
<xml_diff>
--- a/resources/COMP3522_202010_Assignment2.docx
+++ b/resources/COMP3522_202010_Assignment2.docx
@@ -1060,8 +1060,6 @@
         </w:rPr>
         <w:t>Process Web Orders</w:t>
       </w:r>
-      <w:bookmarkStart w:id="1" w:name="_GoBack"/>
-      <w:bookmarkEnd w:id="1"/>
     </w:p>
     <w:p>
       <w:pPr>
@@ -1328,7 +1326,7 @@
           <w:lang w:bidi="hi-IN"/>
         </w:rPr>
       </w:pPr>
-      <w:commentRangeStart w:id="2"/>
+      <w:commentRangeStart w:id="1"/>
       <w:r>
         <w:rPr>
           <w:rFonts w:ascii="Times New Roman" w:eastAsia="Times New Roman" w:hAnsi="Times New Roman" w:cs="Times New Roman"/>
@@ -1361,12 +1359,12 @@
         </w:rPr>
         <w:t>Exits the program and prints out the daily transaction report.</w:t>
       </w:r>
-      <w:commentRangeEnd w:id="2"/>
+      <w:commentRangeEnd w:id="1"/>
       <w:r>
         <w:rPr>
           <w:rStyle w:val="CommentReference"/>
         </w:rPr>
-        <w:commentReference w:id="2"/>
+        <w:commentReference w:id="1"/>
       </w:r>
     </w:p>
     <w:p>
@@ -2909,458 +2907,7 @@
         </w:rPr>
         <w:t>Process Web Orders</w:t>
       </w:r>
-    </w:p>
-    <w:p>
-      <w:pPr>
-        <w:spacing w:before="100" w:beforeAutospacing="1" w:after="100" w:afterAutospacing="1" w:line="240" w:lineRule="auto"/>
-        <w:rPr>
-          <w:rFonts w:ascii="Times New Roman" w:eastAsia="Times New Roman" w:hAnsi="Times New Roman" w:cs="Times New Roman"/>
-          <w:sz w:val="24"/>
-          <w:szCs w:val="24"/>
-          <w:lang w:bidi="hi-IN"/>
-        </w:rPr>
-      </w:pPr>
-      <w:r>
-        <w:rPr>
-          <w:rFonts w:ascii="Times New Roman" w:eastAsia="Times New Roman" w:hAnsi="Times New Roman" w:cs="Times New Roman"/>
-          <w:sz w:val="24"/>
-          <w:szCs w:val="24"/>
-          <w:lang w:bidi="hi-IN"/>
-        </w:rPr>
-        <w:t>The store owner can go to their online storefront and download the orders received during the day in the form of an excel sheet.</w:t>
-      </w:r>
-    </w:p>
-    <w:p>
-      <w:pPr>
-        <w:spacing w:before="100" w:beforeAutospacing="1" w:after="100" w:afterAutospacing="1" w:line="240" w:lineRule="auto"/>
-        <w:rPr>
-          <w:rFonts w:ascii="Times New Roman" w:eastAsia="Times New Roman" w:hAnsi="Times New Roman" w:cs="Times New Roman"/>
-          <w:sz w:val="24"/>
-          <w:szCs w:val="24"/>
-          <w:lang w:bidi="hi-IN"/>
-        </w:rPr>
-      </w:pPr>
-      <w:commentRangeStart w:id="3"/>
-      <w:r>
-        <w:rPr>
-          <w:rFonts w:ascii="Times New Roman" w:eastAsia="Times New Roman" w:hAnsi="Times New Roman" w:cs="Times New Roman"/>
-          <w:sz w:val="24"/>
-          <w:szCs w:val="24"/>
-          <w:lang w:bidi="hi-IN"/>
-        </w:rPr>
-        <w:t xml:space="preserve">Your code must prompt the user for the name of this file and use the </w:t>
-      </w:r>
-      <w:proofErr w:type="gramStart"/>
-      <w:r>
-        <w:rPr>
-          <w:rFonts w:ascii="Courier New" w:eastAsia="Times New Roman" w:hAnsi="Courier New" w:cs="Courier New"/>
-          <w:sz w:val="20"/>
-          <w:szCs w:val="20"/>
-          <w:lang w:bidi="hi-IN"/>
-        </w:rPr>
-        <w:t>pandas</w:t>
-      </w:r>
-      <w:proofErr w:type="gramEnd"/>
-      <w:r>
-        <w:rPr>
-          <w:rFonts w:ascii="Times New Roman" w:eastAsia="Times New Roman" w:hAnsi="Times New Roman" w:cs="Times New Roman"/>
-          <w:sz w:val="24"/>
-          <w:szCs w:val="24"/>
-          <w:lang w:bidi="hi-IN"/>
-        </w:rPr>
-        <w:t xml:space="preserve"> package to read in them in and process the order. </w:t>
-      </w:r>
-      <w:commentRangeEnd w:id="3"/>
-      <w:r>
-        <w:rPr>
-          <w:rStyle w:val="CommentReference"/>
-        </w:rPr>
-        <w:commentReference w:id="3"/>
-      </w:r>
-      <w:r>
-        <w:rPr>
-          <w:rFonts w:ascii="Times New Roman" w:eastAsia="Times New Roman" w:hAnsi="Times New Roman" w:cs="Times New Roman"/>
-          <w:sz w:val="24"/>
-          <w:szCs w:val="24"/>
-          <w:lang w:bidi="hi-IN"/>
-        </w:rPr>
-        <w:t xml:space="preserve">The store </w:t>
-      </w:r>
-      <w:commentRangeStart w:id="4"/>
-      <w:r>
-        <w:rPr>
-          <w:rFonts w:ascii="Times New Roman" w:eastAsia="Times New Roman" w:hAnsi="Times New Roman" w:cs="Times New Roman"/>
-          <w:sz w:val="24"/>
-          <w:szCs w:val="24"/>
-          <w:lang w:bidi="hi-IN"/>
-        </w:rPr>
-        <w:t>owner can do this multiple times a day if need be. I recommend you create variations of the excel file that I have provided and use it to test your program.</w:t>
-      </w:r>
-      <w:commentRangeEnd w:id="4"/>
-      <w:r>
-        <w:rPr>
-          <w:rStyle w:val="CommentReference"/>
-        </w:rPr>
-        <w:commentReference w:id="4"/>
-      </w:r>
-    </w:p>
-    <w:p>
-      <w:pPr>
-        <w:spacing w:before="100" w:beforeAutospacing="1" w:after="100" w:afterAutospacing="1" w:line="240" w:lineRule="auto"/>
-        <w:rPr>
-          <w:rFonts w:ascii="Times New Roman" w:eastAsia="Times New Roman" w:hAnsi="Times New Roman" w:cs="Times New Roman"/>
-          <w:sz w:val="24"/>
-          <w:szCs w:val="24"/>
-          <w:lang w:bidi="hi-IN"/>
-        </w:rPr>
-      </w:pPr>
-      <w:r>
-        <w:rPr>
-          <w:rFonts w:ascii="Times New Roman" w:eastAsia="Times New Roman" w:hAnsi="Times New Roman" w:cs="Times New Roman"/>
-          <w:sz w:val="24"/>
-          <w:szCs w:val="24"/>
-          <w:lang w:bidi="hi-IN"/>
-        </w:rPr>
-        <w:lastRenderedPageBreak/>
-        <w:t xml:space="preserve">Your code must contain an </w:t>
-      </w:r>
-      <w:r>
-        <w:rPr>
-          <w:rFonts w:ascii="Courier New" w:eastAsia="Times New Roman" w:hAnsi="Courier New" w:cs="Courier New"/>
-          <w:sz w:val="20"/>
-          <w:szCs w:val="20"/>
-          <w:lang w:bidi="hi-IN"/>
-        </w:rPr>
-        <w:t>OrderProcessor</w:t>
-      </w:r>
-      <w:r>
-        <w:rPr>
-          <w:rFonts w:ascii="Times New Roman" w:eastAsia="Times New Roman" w:hAnsi="Times New Roman" w:cs="Times New Roman"/>
-          <w:sz w:val="24"/>
-          <w:szCs w:val="24"/>
-          <w:lang w:bidi="hi-IN"/>
-        </w:rPr>
-        <w:t xml:space="preserve"> class that is responsible for reading each row of these files and creating and yielding an </w:t>
-      </w:r>
-      <w:r>
-        <w:rPr>
-          <w:rFonts w:ascii="Courier New" w:eastAsia="Times New Roman" w:hAnsi="Courier New" w:cs="Courier New"/>
-          <w:sz w:val="20"/>
-          <w:szCs w:val="20"/>
-          <w:lang w:bidi="hi-IN"/>
-        </w:rPr>
-        <w:t>Order</w:t>
-      </w:r>
-      <w:r>
-        <w:rPr>
-          <w:rFonts w:ascii="Times New Roman" w:eastAsia="Times New Roman" w:hAnsi="Times New Roman" w:cs="Times New Roman"/>
-          <w:sz w:val="24"/>
-          <w:szCs w:val="24"/>
-          <w:lang w:bidi="hi-IN"/>
-        </w:rPr>
-        <w:t xml:space="preserve"> object. The OrderProcessor class contains a </w:t>
-      </w:r>
-      <w:r>
-        <w:rPr>
-          <w:rFonts w:ascii="Courier New" w:eastAsia="Times New Roman" w:hAnsi="Courier New" w:cs="Courier New"/>
-          <w:sz w:val="20"/>
-          <w:szCs w:val="20"/>
-          <w:lang w:bidi="hi-IN"/>
-        </w:rPr>
-        <w:t>FactoryMapping</w:t>
-      </w:r>
-      <w:r>
-        <w:rPr>
-          <w:rFonts w:ascii="Times New Roman" w:eastAsia="Times New Roman" w:hAnsi="Times New Roman" w:cs="Times New Roman"/>
-          <w:sz w:val="24"/>
-          <w:szCs w:val="24"/>
-          <w:lang w:bidi="hi-IN"/>
-        </w:rPr>
-        <w:t xml:space="preserve"> which maps the holiday to the appropriate factory class.</w:t>
-      </w:r>
-    </w:p>
-    <w:p>
-      <w:pPr>
-        <w:spacing w:before="100" w:beforeAutospacing="1" w:after="100" w:afterAutospacing="1" w:line="240" w:lineRule="auto"/>
-        <w:rPr>
-          <w:rFonts w:ascii="Times New Roman" w:eastAsia="Times New Roman" w:hAnsi="Times New Roman" w:cs="Times New Roman"/>
-          <w:sz w:val="24"/>
-          <w:szCs w:val="24"/>
-          <w:lang w:bidi="hi-IN"/>
-        </w:rPr>
-      </w:pPr>
-      <w:r>
-        <w:rPr>
-          <w:rFonts w:ascii="Times New Roman" w:eastAsia="Times New Roman" w:hAnsi="Times New Roman" w:cs="Times New Roman"/>
-          <w:sz w:val="24"/>
-          <w:szCs w:val="24"/>
-          <w:lang w:bidi="hi-IN"/>
-        </w:rPr>
-        <w:t xml:space="preserve">Each </w:t>
-      </w:r>
-      <w:r>
-        <w:rPr>
-          <w:rFonts w:ascii="Courier New" w:eastAsia="Times New Roman" w:hAnsi="Courier New" w:cs="Courier New"/>
-          <w:sz w:val="20"/>
-          <w:szCs w:val="20"/>
-          <w:lang w:bidi="hi-IN"/>
-        </w:rPr>
-        <w:t>Order</w:t>
-      </w:r>
-      <w:r>
-        <w:rPr>
-          <w:rFonts w:ascii="Times New Roman" w:eastAsia="Times New Roman" w:hAnsi="Times New Roman" w:cs="Times New Roman"/>
-          <w:sz w:val="24"/>
-          <w:szCs w:val="24"/>
-          <w:lang w:bidi="hi-IN"/>
-        </w:rPr>
-        <w:t xml:space="preserve"> contains the following:</w:t>
-      </w:r>
-    </w:p>
-    <w:p>
-      <w:pPr>
-        <w:numPr>
-          <w:ilvl w:val="0"/>
-          <w:numId w:val="11"/>
-        </w:numPr>
-        <w:spacing w:before="100" w:beforeAutospacing="1" w:after="100" w:afterAutospacing="1" w:line="240" w:lineRule="auto"/>
-        <w:rPr>
-          <w:rFonts w:ascii="Times New Roman" w:eastAsia="Times New Roman" w:hAnsi="Times New Roman" w:cs="Times New Roman"/>
-          <w:sz w:val="24"/>
-          <w:szCs w:val="24"/>
-          <w:lang w:bidi="hi-IN"/>
-        </w:rPr>
-      </w:pPr>
-      <w:r>
-        <w:rPr>
-          <w:rFonts w:ascii="Times New Roman" w:eastAsia="Times New Roman" w:hAnsi="Times New Roman" w:cs="Times New Roman"/>
-          <w:sz w:val="24"/>
-          <w:szCs w:val="24"/>
-          <w:lang w:bidi="hi-IN"/>
-        </w:rPr>
-        <w:t>Order number</w:t>
-      </w:r>
-    </w:p>
-    <w:p>
-      <w:pPr>
-        <w:numPr>
-          <w:ilvl w:val="0"/>
-          <w:numId w:val="11"/>
-        </w:numPr>
-        <w:spacing w:before="100" w:beforeAutospacing="1" w:after="100" w:afterAutospacing="1" w:line="240" w:lineRule="auto"/>
-        <w:rPr>
-          <w:rFonts w:ascii="Times New Roman" w:eastAsia="Times New Roman" w:hAnsi="Times New Roman" w:cs="Times New Roman"/>
-          <w:sz w:val="24"/>
-          <w:szCs w:val="24"/>
-          <w:lang w:bidi="hi-IN"/>
-        </w:rPr>
-      </w:pPr>
-      <w:r>
-        <w:rPr>
-          <w:rFonts w:ascii="Times New Roman" w:eastAsia="Times New Roman" w:hAnsi="Times New Roman" w:cs="Times New Roman"/>
-          <w:sz w:val="24"/>
-          <w:szCs w:val="24"/>
-          <w:lang w:bidi="hi-IN"/>
-        </w:rPr>
-        <w:t>Product ID</w:t>
-      </w:r>
-    </w:p>
-    <w:p>
-      <w:pPr>
-        <w:numPr>
-          <w:ilvl w:val="0"/>
-          <w:numId w:val="11"/>
-        </w:numPr>
-        <w:spacing w:before="100" w:beforeAutospacing="1" w:after="100" w:afterAutospacing="1" w:line="240" w:lineRule="auto"/>
-        <w:rPr>
-          <w:rFonts w:ascii="Times New Roman" w:eastAsia="Times New Roman" w:hAnsi="Times New Roman" w:cs="Times New Roman"/>
-          <w:sz w:val="24"/>
-          <w:szCs w:val="24"/>
-          <w:lang w:bidi="hi-IN"/>
-        </w:rPr>
-      </w:pPr>
-      <w:r>
-        <w:rPr>
-          <w:rFonts w:ascii="Times New Roman" w:eastAsia="Times New Roman" w:hAnsi="Times New Roman" w:cs="Times New Roman"/>
-          <w:sz w:val="24"/>
-          <w:szCs w:val="24"/>
-          <w:lang w:bidi="hi-IN"/>
-        </w:rPr>
-        <w:t>Item - The type of item (Toy, StuffedAnimal and Candy).</w:t>
-      </w:r>
-    </w:p>
-    <w:p>
-      <w:pPr>
-        <w:numPr>
-          <w:ilvl w:val="0"/>
-          <w:numId w:val="11"/>
-        </w:numPr>
-        <w:spacing w:before="100" w:beforeAutospacing="1" w:after="100" w:afterAutospacing="1" w:line="240" w:lineRule="auto"/>
-        <w:rPr>
-          <w:rFonts w:ascii="Times New Roman" w:eastAsia="Times New Roman" w:hAnsi="Times New Roman" w:cs="Times New Roman"/>
-          <w:sz w:val="24"/>
-          <w:szCs w:val="24"/>
-          <w:lang w:bidi="hi-IN"/>
-        </w:rPr>
-      </w:pPr>
-      <w:r>
-        <w:rPr>
-          <w:rFonts w:ascii="Times New Roman" w:eastAsia="Times New Roman" w:hAnsi="Times New Roman" w:cs="Times New Roman"/>
-          <w:sz w:val="24"/>
-          <w:szCs w:val="24"/>
-          <w:lang w:bidi="hi-IN"/>
-        </w:rPr>
-        <w:t>Name of the item</w:t>
-      </w:r>
-    </w:p>
-    <w:p>
-      <w:pPr>
-        <w:numPr>
-          <w:ilvl w:val="0"/>
-          <w:numId w:val="11"/>
-        </w:numPr>
-        <w:spacing w:before="100" w:beforeAutospacing="1" w:after="100" w:afterAutospacing="1" w:line="240" w:lineRule="auto"/>
-        <w:rPr>
-          <w:rFonts w:ascii="Times New Roman" w:eastAsia="Times New Roman" w:hAnsi="Times New Roman" w:cs="Times New Roman"/>
-          <w:sz w:val="24"/>
-          <w:szCs w:val="24"/>
-          <w:lang w:bidi="hi-IN"/>
-        </w:rPr>
-      </w:pPr>
-      <w:r>
-        <w:rPr>
-          <w:rFonts w:ascii="Times New Roman" w:eastAsia="Times New Roman" w:hAnsi="Times New Roman" w:cs="Times New Roman"/>
-          <w:sz w:val="24"/>
-          <w:szCs w:val="24"/>
-          <w:lang w:bidi="hi-IN"/>
-        </w:rPr>
-        <w:t xml:space="preserve">A dictionary of product details. These details are the rest of the attributes of the item as specified in the excel sheet </w:t>
-      </w:r>
-      <w:r>
-        <w:rPr>
-          <w:rFonts w:ascii="Times New Roman" w:eastAsia="Times New Roman" w:hAnsi="Times New Roman" w:cs="Times New Roman"/>
-          <w:b/>
-          <w:bCs/>
-          <w:sz w:val="24"/>
-          <w:szCs w:val="24"/>
-          <w:lang w:bidi="hi-IN"/>
-        </w:rPr>
-        <w:t>EXCEPT</w:t>
-      </w:r>
-      <w:r>
-        <w:rPr>
-          <w:rFonts w:ascii="Times New Roman" w:eastAsia="Times New Roman" w:hAnsi="Times New Roman" w:cs="Times New Roman"/>
-          <w:sz w:val="24"/>
-          <w:szCs w:val="24"/>
-          <w:lang w:bidi="hi-IN"/>
-        </w:rPr>
-        <w:t xml:space="preserve"> the name of the holiday — Easter, Christmas or Halloween.</w:t>
-      </w:r>
-    </w:p>
-    <w:p>
-      <w:pPr>
-        <w:numPr>
-          <w:ilvl w:val="0"/>
-          <w:numId w:val="11"/>
-        </w:numPr>
-        <w:spacing w:before="100" w:beforeAutospacing="1" w:after="100" w:afterAutospacing="1" w:line="240" w:lineRule="auto"/>
-        <w:rPr>
-          <w:rFonts w:ascii="Times New Roman" w:eastAsia="Times New Roman" w:hAnsi="Times New Roman" w:cs="Times New Roman"/>
-          <w:sz w:val="24"/>
-          <w:szCs w:val="24"/>
-          <w:lang w:bidi="hi-IN"/>
-        </w:rPr>
-      </w:pPr>
-      <w:r>
-        <w:rPr>
-          <w:rFonts w:ascii="Times New Roman" w:eastAsia="Times New Roman" w:hAnsi="Times New Roman" w:cs="Times New Roman"/>
-          <w:sz w:val="24"/>
-          <w:szCs w:val="24"/>
-          <w:lang w:bidi="hi-IN"/>
-        </w:rPr>
-        <w:t xml:space="preserve">The order should also contain a reference to the appropriate </w:t>
-      </w:r>
-      <w:r>
-        <w:rPr>
-          <w:rFonts w:ascii="Courier New" w:eastAsia="Times New Roman" w:hAnsi="Courier New" w:cs="Courier New"/>
-          <w:sz w:val="20"/>
-          <w:szCs w:val="20"/>
-          <w:lang w:bidi="hi-IN"/>
-        </w:rPr>
-        <w:t>Factory object</w:t>
-      </w:r>
-      <w:r>
-        <w:rPr>
-          <w:rFonts w:ascii="Times New Roman" w:eastAsia="Times New Roman" w:hAnsi="Times New Roman" w:cs="Times New Roman"/>
-          <w:sz w:val="24"/>
-          <w:szCs w:val="24"/>
-          <w:lang w:bidi="hi-IN"/>
-        </w:rPr>
-        <w:t xml:space="preserve"> that can create this item.</w:t>
-      </w:r>
-    </w:p>
-    <w:p>
-      <w:pPr>
-        <w:spacing w:before="100" w:beforeAutospacing="1" w:after="100" w:afterAutospacing="1" w:line="240" w:lineRule="auto"/>
-        <w:rPr>
-          <w:rFonts w:ascii="Times New Roman" w:eastAsia="Times New Roman" w:hAnsi="Times New Roman" w:cs="Times New Roman"/>
-          <w:sz w:val="24"/>
-          <w:szCs w:val="24"/>
-          <w:lang w:bidi="hi-IN"/>
-        </w:rPr>
-      </w:pPr>
-      <w:r>
-        <w:rPr>
-          <w:rFonts w:ascii="Times New Roman" w:eastAsia="Times New Roman" w:hAnsi="Times New Roman" w:cs="Times New Roman"/>
-          <w:sz w:val="24"/>
-          <w:szCs w:val="24"/>
-          <w:lang w:bidi="hi-IN"/>
-        </w:rPr>
-        <w:t xml:space="preserve">Now, on to the important bits, what happens with these </w:t>
-      </w:r>
-      <w:r>
-        <w:rPr>
-          <w:rFonts w:ascii="Courier New" w:eastAsia="Times New Roman" w:hAnsi="Courier New" w:cs="Courier New"/>
-          <w:sz w:val="20"/>
-          <w:szCs w:val="20"/>
-          <w:lang w:bidi="hi-IN"/>
-        </w:rPr>
-        <w:t>Order</w:t>
-      </w:r>
-      <w:r>
-        <w:rPr>
-          <w:rFonts w:ascii="Times New Roman" w:eastAsia="Times New Roman" w:hAnsi="Times New Roman" w:cs="Times New Roman"/>
-          <w:sz w:val="24"/>
-          <w:szCs w:val="24"/>
-          <w:lang w:bidi="hi-IN"/>
-        </w:rPr>
-        <w:t xml:space="preserve"> objects?</w:t>
-      </w:r>
-    </w:p>
-    <w:p>
-      <w:pPr>
-        <w:spacing w:before="100" w:beforeAutospacing="1" w:after="100" w:afterAutospacing="1" w:line="240" w:lineRule="auto"/>
-        <w:rPr>
-          <w:rFonts w:ascii="Times New Roman" w:eastAsia="Times New Roman" w:hAnsi="Times New Roman" w:cs="Times New Roman"/>
-          <w:sz w:val="24"/>
-          <w:szCs w:val="24"/>
-          <w:lang w:bidi="hi-IN"/>
-        </w:rPr>
-      </w:pPr>
-      <w:r>
-        <w:rPr>
-          <w:rFonts w:ascii="Times New Roman" w:eastAsia="Times New Roman" w:hAnsi="Times New Roman" w:cs="Times New Roman"/>
-          <w:sz w:val="24"/>
-          <w:szCs w:val="24"/>
-          <w:lang w:bidi="hi-IN"/>
-        </w:rPr>
-        <w:t>They are sent to the store (more on the store below). The store should find the item in its inventory and reduce the quantity accordingly. In the event an item is not found, the store can use the corresponding factory sent as part of the order to order more items. (More on this below).</w:t>
-      </w:r>
-    </w:p>
-    <w:p>
-      <w:pPr>
-        <w:spacing w:before="100" w:beforeAutospacing="1" w:after="100" w:afterAutospacing="1" w:line="240" w:lineRule="auto"/>
-        <w:outlineLvl w:val="1"/>
+      <w:r>
         <w:rPr>
           <w:rFonts w:ascii="Times New Roman" w:eastAsia="Times New Roman" w:hAnsi="Times New Roman" w:cs="Times New Roman"/>
           <w:b/>
@@ -3369,8 +2916,460 @@
           <w:szCs w:val="36"/>
           <w:lang w:bidi="hi-IN"/>
         </w:rPr>
-      </w:pPr>
-      <w:r>
+        <w:tab/>
+      </w:r>
+    </w:p>
+    <w:p>
+      <w:pPr>
+        <w:spacing w:before="100" w:beforeAutospacing="1" w:after="100" w:afterAutospacing="1" w:line="240" w:lineRule="auto"/>
+        <w:rPr>
+          <w:rFonts w:ascii="Times New Roman" w:eastAsia="Times New Roman" w:hAnsi="Times New Roman" w:cs="Times New Roman"/>
+          <w:sz w:val="24"/>
+          <w:szCs w:val="24"/>
+          <w:lang w:bidi="hi-IN"/>
+        </w:rPr>
+      </w:pPr>
+      <w:r>
+        <w:rPr>
+          <w:rFonts w:ascii="Times New Roman" w:eastAsia="Times New Roman" w:hAnsi="Times New Roman" w:cs="Times New Roman"/>
+          <w:sz w:val="24"/>
+          <w:szCs w:val="24"/>
+          <w:lang w:bidi="hi-IN"/>
+        </w:rPr>
+        <w:t>The store owner can go to their online storefront and download the orders received during the day in the form of an excel sheet.</w:t>
+      </w:r>
+    </w:p>
+    <w:p>
+      <w:pPr>
+        <w:spacing w:before="100" w:beforeAutospacing="1" w:after="100" w:afterAutospacing="1" w:line="240" w:lineRule="auto"/>
+        <w:rPr>
+          <w:rFonts w:ascii="Times New Roman" w:eastAsia="Times New Roman" w:hAnsi="Times New Roman" w:cs="Times New Roman"/>
+          <w:sz w:val="24"/>
+          <w:szCs w:val="24"/>
+          <w:lang w:bidi="hi-IN"/>
+        </w:rPr>
+      </w:pPr>
+      <w:commentRangeStart w:id="2"/>
+      <w:r>
+        <w:rPr>
+          <w:rFonts w:ascii="Times New Roman" w:eastAsia="Times New Roman" w:hAnsi="Times New Roman" w:cs="Times New Roman"/>
+          <w:sz w:val="24"/>
+          <w:szCs w:val="24"/>
+          <w:lang w:bidi="hi-IN"/>
+        </w:rPr>
+        <w:t xml:space="preserve">Your code must prompt the user for the name of this file and use the </w:t>
+      </w:r>
+      <w:proofErr w:type="gramStart"/>
+      <w:r>
+        <w:rPr>
+          <w:rFonts w:ascii="Courier New" w:eastAsia="Times New Roman" w:hAnsi="Courier New" w:cs="Courier New"/>
+          <w:sz w:val="20"/>
+          <w:szCs w:val="20"/>
+          <w:lang w:bidi="hi-IN"/>
+        </w:rPr>
+        <w:t>pandas</w:t>
+      </w:r>
+      <w:proofErr w:type="gramEnd"/>
+      <w:r>
+        <w:rPr>
+          <w:rFonts w:ascii="Times New Roman" w:eastAsia="Times New Roman" w:hAnsi="Times New Roman" w:cs="Times New Roman"/>
+          <w:sz w:val="24"/>
+          <w:szCs w:val="24"/>
+          <w:lang w:bidi="hi-IN"/>
+        </w:rPr>
+        <w:t xml:space="preserve"> package to read in them in and process the order. </w:t>
+      </w:r>
+      <w:commentRangeEnd w:id="2"/>
+      <w:r>
+        <w:rPr>
+          <w:rStyle w:val="CommentReference"/>
+        </w:rPr>
+        <w:commentReference w:id="2"/>
+      </w:r>
+      <w:r>
+        <w:rPr>
+          <w:rFonts w:ascii="Times New Roman" w:eastAsia="Times New Roman" w:hAnsi="Times New Roman" w:cs="Times New Roman"/>
+          <w:sz w:val="24"/>
+          <w:szCs w:val="24"/>
+          <w:lang w:bidi="hi-IN"/>
+        </w:rPr>
+        <w:t xml:space="preserve">The store </w:t>
+      </w:r>
+      <w:commentRangeStart w:id="3"/>
+      <w:r>
+        <w:rPr>
+          <w:rFonts w:ascii="Times New Roman" w:eastAsia="Times New Roman" w:hAnsi="Times New Roman" w:cs="Times New Roman"/>
+          <w:sz w:val="24"/>
+          <w:szCs w:val="24"/>
+          <w:lang w:bidi="hi-IN"/>
+        </w:rPr>
+        <w:t>owner can do this multiple times a day if need be. I recommend you create variations of the excel file that I have provided and use it to test your program.</w:t>
+      </w:r>
+      <w:commentRangeEnd w:id="3"/>
+      <w:r>
+        <w:rPr>
+          <w:rStyle w:val="CommentReference"/>
+        </w:rPr>
+        <w:commentReference w:id="3"/>
+      </w:r>
+    </w:p>
+    <w:p>
+      <w:pPr>
+        <w:spacing w:before="100" w:beforeAutospacing="1" w:after="100" w:afterAutospacing="1" w:line="240" w:lineRule="auto"/>
+        <w:rPr>
+          <w:rFonts w:ascii="Times New Roman" w:eastAsia="Times New Roman" w:hAnsi="Times New Roman" w:cs="Times New Roman"/>
+          <w:sz w:val="24"/>
+          <w:szCs w:val="24"/>
+          <w:lang w:bidi="hi-IN"/>
+        </w:rPr>
+      </w:pPr>
+      <w:r>
+        <w:rPr>
+          <w:rFonts w:ascii="Times New Roman" w:eastAsia="Times New Roman" w:hAnsi="Times New Roman" w:cs="Times New Roman"/>
+          <w:sz w:val="24"/>
+          <w:szCs w:val="24"/>
+          <w:lang w:bidi="hi-IN"/>
+        </w:rPr>
+        <w:lastRenderedPageBreak/>
+        <w:t xml:space="preserve">Your code must contain an </w:t>
+      </w:r>
+      <w:r>
+        <w:rPr>
+          <w:rFonts w:ascii="Courier New" w:eastAsia="Times New Roman" w:hAnsi="Courier New" w:cs="Courier New"/>
+          <w:sz w:val="20"/>
+          <w:szCs w:val="20"/>
+          <w:lang w:bidi="hi-IN"/>
+        </w:rPr>
+        <w:t>OrderProcessor</w:t>
+      </w:r>
+      <w:r>
+        <w:rPr>
+          <w:rFonts w:ascii="Times New Roman" w:eastAsia="Times New Roman" w:hAnsi="Times New Roman" w:cs="Times New Roman"/>
+          <w:sz w:val="24"/>
+          <w:szCs w:val="24"/>
+          <w:lang w:bidi="hi-IN"/>
+        </w:rPr>
+        <w:t xml:space="preserve"> class that is responsible for reading each row of these files and creating and yielding an </w:t>
+      </w:r>
+      <w:r>
+        <w:rPr>
+          <w:rFonts w:ascii="Courier New" w:eastAsia="Times New Roman" w:hAnsi="Courier New" w:cs="Courier New"/>
+          <w:sz w:val="20"/>
+          <w:szCs w:val="20"/>
+          <w:lang w:bidi="hi-IN"/>
+        </w:rPr>
+        <w:t>Order</w:t>
+      </w:r>
+      <w:r>
+        <w:rPr>
+          <w:rFonts w:ascii="Times New Roman" w:eastAsia="Times New Roman" w:hAnsi="Times New Roman" w:cs="Times New Roman"/>
+          <w:sz w:val="24"/>
+          <w:szCs w:val="24"/>
+          <w:lang w:bidi="hi-IN"/>
+        </w:rPr>
+        <w:t xml:space="preserve"> object. The OrderProcessor class contains a </w:t>
+      </w:r>
+      <w:r>
+        <w:rPr>
+          <w:rFonts w:ascii="Courier New" w:eastAsia="Times New Roman" w:hAnsi="Courier New" w:cs="Courier New"/>
+          <w:sz w:val="20"/>
+          <w:szCs w:val="20"/>
+          <w:lang w:bidi="hi-IN"/>
+        </w:rPr>
+        <w:t>FactoryMapping</w:t>
+      </w:r>
+      <w:r>
+        <w:rPr>
+          <w:rFonts w:ascii="Times New Roman" w:eastAsia="Times New Roman" w:hAnsi="Times New Roman" w:cs="Times New Roman"/>
+          <w:sz w:val="24"/>
+          <w:szCs w:val="24"/>
+          <w:lang w:bidi="hi-IN"/>
+        </w:rPr>
+        <w:t xml:space="preserve"> which maps the holiday to the appropriate factory class.</w:t>
+      </w:r>
+    </w:p>
+    <w:p>
+      <w:pPr>
+        <w:spacing w:before="100" w:beforeAutospacing="1" w:after="100" w:afterAutospacing="1" w:line="240" w:lineRule="auto"/>
+        <w:rPr>
+          <w:rFonts w:ascii="Times New Roman" w:eastAsia="Times New Roman" w:hAnsi="Times New Roman" w:cs="Times New Roman"/>
+          <w:sz w:val="24"/>
+          <w:szCs w:val="24"/>
+          <w:lang w:bidi="hi-IN"/>
+        </w:rPr>
+      </w:pPr>
+      <w:r>
+        <w:rPr>
+          <w:rFonts w:ascii="Times New Roman" w:eastAsia="Times New Roman" w:hAnsi="Times New Roman" w:cs="Times New Roman"/>
+          <w:sz w:val="24"/>
+          <w:szCs w:val="24"/>
+          <w:lang w:bidi="hi-IN"/>
+        </w:rPr>
+        <w:t xml:space="preserve">Each </w:t>
+      </w:r>
+      <w:r>
+        <w:rPr>
+          <w:rFonts w:ascii="Courier New" w:eastAsia="Times New Roman" w:hAnsi="Courier New" w:cs="Courier New"/>
+          <w:sz w:val="20"/>
+          <w:szCs w:val="20"/>
+          <w:lang w:bidi="hi-IN"/>
+        </w:rPr>
+        <w:t>Order</w:t>
+      </w:r>
+      <w:r>
+        <w:rPr>
+          <w:rFonts w:ascii="Times New Roman" w:eastAsia="Times New Roman" w:hAnsi="Times New Roman" w:cs="Times New Roman"/>
+          <w:sz w:val="24"/>
+          <w:szCs w:val="24"/>
+          <w:lang w:bidi="hi-IN"/>
+        </w:rPr>
+        <w:t xml:space="preserve"> contains the following:</w:t>
+      </w:r>
+    </w:p>
+    <w:p>
+      <w:pPr>
+        <w:numPr>
+          <w:ilvl w:val="0"/>
+          <w:numId w:val="11"/>
+        </w:numPr>
+        <w:spacing w:before="100" w:beforeAutospacing="1" w:after="100" w:afterAutospacing="1" w:line="240" w:lineRule="auto"/>
+        <w:rPr>
+          <w:rFonts w:ascii="Times New Roman" w:eastAsia="Times New Roman" w:hAnsi="Times New Roman" w:cs="Times New Roman"/>
+          <w:sz w:val="24"/>
+          <w:szCs w:val="24"/>
+          <w:lang w:bidi="hi-IN"/>
+        </w:rPr>
+      </w:pPr>
+      <w:r>
+        <w:rPr>
+          <w:rFonts w:ascii="Times New Roman" w:eastAsia="Times New Roman" w:hAnsi="Times New Roman" w:cs="Times New Roman"/>
+          <w:sz w:val="24"/>
+          <w:szCs w:val="24"/>
+          <w:lang w:bidi="hi-IN"/>
+        </w:rPr>
+        <w:t>Order number</w:t>
+      </w:r>
+    </w:p>
+    <w:p>
+      <w:pPr>
+        <w:numPr>
+          <w:ilvl w:val="0"/>
+          <w:numId w:val="11"/>
+        </w:numPr>
+        <w:spacing w:before="100" w:beforeAutospacing="1" w:after="100" w:afterAutospacing="1" w:line="240" w:lineRule="auto"/>
+        <w:rPr>
+          <w:rFonts w:ascii="Times New Roman" w:eastAsia="Times New Roman" w:hAnsi="Times New Roman" w:cs="Times New Roman"/>
+          <w:sz w:val="24"/>
+          <w:szCs w:val="24"/>
+          <w:lang w:bidi="hi-IN"/>
+        </w:rPr>
+      </w:pPr>
+      <w:r>
+        <w:rPr>
+          <w:rFonts w:ascii="Times New Roman" w:eastAsia="Times New Roman" w:hAnsi="Times New Roman" w:cs="Times New Roman"/>
+          <w:sz w:val="24"/>
+          <w:szCs w:val="24"/>
+          <w:lang w:bidi="hi-IN"/>
+        </w:rPr>
+        <w:t>Product ID</w:t>
+      </w:r>
+    </w:p>
+    <w:p>
+      <w:pPr>
+        <w:numPr>
+          <w:ilvl w:val="0"/>
+          <w:numId w:val="11"/>
+        </w:numPr>
+        <w:spacing w:before="100" w:beforeAutospacing="1" w:after="100" w:afterAutospacing="1" w:line="240" w:lineRule="auto"/>
+        <w:rPr>
+          <w:rFonts w:ascii="Times New Roman" w:eastAsia="Times New Roman" w:hAnsi="Times New Roman" w:cs="Times New Roman"/>
+          <w:sz w:val="24"/>
+          <w:szCs w:val="24"/>
+          <w:lang w:bidi="hi-IN"/>
+        </w:rPr>
+      </w:pPr>
+      <w:r>
+        <w:rPr>
+          <w:rFonts w:ascii="Times New Roman" w:eastAsia="Times New Roman" w:hAnsi="Times New Roman" w:cs="Times New Roman"/>
+          <w:sz w:val="24"/>
+          <w:szCs w:val="24"/>
+          <w:lang w:bidi="hi-IN"/>
+        </w:rPr>
+        <w:t>Item - The type of item (Toy, StuffedAnimal and Candy).</w:t>
+      </w:r>
+    </w:p>
+    <w:p>
+      <w:pPr>
+        <w:numPr>
+          <w:ilvl w:val="0"/>
+          <w:numId w:val="11"/>
+        </w:numPr>
+        <w:spacing w:before="100" w:beforeAutospacing="1" w:after="100" w:afterAutospacing="1" w:line="240" w:lineRule="auto"/>
+        <w:rPr>
+          <w:rFonts w:ascii="Times New Roman" w:eastAsia="Times New Roman" w:hAnsi="Times New Roman" w:cs="Times New Roman"/>
+          <w:sz w:val="24"/>
+          <w:szCs w:val="24"/>
+          <w:lang w:bidi="hi-IN"/>
+        </w:rPr>
+      </w:pPr>
+      <w:r>
+        <w:rPr>
+          <w:rFonts w:ascii="Times New Roman" w:eastAsia="Times New Roman" w:hAnsi="Times New Roman" w:cs="Times New Roman"/>
+          <w:sz w:val="24"/>
+          <w:szCs w:val="24"/>
+          <w:lang w:bidi="hi-IN"/>
+        </w:rPr>
+        <w:t>Name of the item</w:t>
+      </w:r>
+    </w:p>
+    <w:p>
+      <w:pPr>
+        <w:numPr>
+          <w:ilvl w:val="0"/>
+          <w:numId w:val="11"/>
+        </w:numPr>
+        <w:spacing w:before="100" w:beforeAutospacing="1" w:after="100" w:afterAutospacing="1" w:line="240" w:lineRule="auto"/>
+        <w:rPr>
+          <w:rFonts w:ascii="Times New Roman" w:eastAsia="Times New Roman" w:hAnsi="Times New Roman" w:cs="Times New Roman"/>
+          <w:sz w:val="24"/>
+          <w:szCs w:val="24"/>
+          <w:lang w:bidi="hi-IN"/>
+        </w:rPr>
+      </w:pPr>
+      <w:r>
+        <w:rPr>
+          <w:rFonts w:ascii="Times New Roman" w:eastAsia="Times New Roman" w:hAnsi="Times New Roman" w:cs="Times New Roman"/>
+          <w:sz w:val="24"/>
+          <w:szCs w:val="24"/>
+          <w:lang w:bidi="hi-IN"/>
+        </w:rPr>
+        <w:t xml:space="preserve">A dictionary of product details. These details are the rest of the attributes of the item as specified in the excel sheet </w:t>
+      </w:r>
+      <w:r>
+        <w:rPr>
+          <w:rFonts w:ascii="Times New Roman" w:eastAsia="Times New Roman" w:hAnsi="Times New Roman" w:cs="Times New Roman"/>
+          <w:b/>
+          <w:bCs/>
+          <w:sz w:val="24"/>
+          <w:szCs w:val="24"/>
+          <w:lang w:bidi="hi-IN"/>
+        </w:rPr>
+        <w:t>EXCEPT</w:t>
+      </w:r>
+      <w:r>
+        <w:rPr>
+          <w:rFonts w:ascii="Times New Roman" w:eastAsia="Times New Roman" w:hAnsi="Times New Roman" w:cs="Times New Roman"/>
+          <w:sz w:val="24"/>
+          <w:szCs w:val="24"/>
+          <w:lang w:bidi="hi-IN"/>
+        </w:rPr>
+        <w:t xml:space="preserve"> the name of the holiday — Easter, Christmas or Halloween.</w:t>
+      </w:r>
+    </w:p>
+    <w:p>
+      <w:pPr>
+        <w:numPr>
+          <w:ilvl w:val="0"/>
+          <w:numId w:val="11"/>
+        </w:numPr>
+        <w:spacing w:before="100" w:beforeAutospacing="1" w:after="100" w:afterAutospacing="1" w:line="240" w:lineRule="auto"/>
+        <w:rPr>
+          <w:rFonts w:ascii="Times New Roman" w:eastAsia="Times New Roman" w:hAnsi="Times New Roman" w:cs="Times New Roman"/>
+          <w:sz w:val="24"/>
+          <w:szCs w:val="24"/>
+          <w:lang w:bidi="hi-IN"/>
+        </w:rPr>
+      </w:pPr>
+      <w:r>
+        <w:rPr>
+          <w:rFonts w:ascii="Times New Roman" w:eastAsia="Times New Roman" w:hAnsi="Times New Roman" w:cs="Times New Roman"/>
+          <w:sz w:val="24"/>
+          <w:szCs w:val="24"/>
+          <w:lang w:bidi="hi-IN"/>
+        </w:rPr>
+        <w:t xml:space="preserve">The order should also contain a reference to the appropriate </w:t>
+      </w:r>
+      <w:r>
+        <w:rPr>
+          <w:rFonts w:ascii="Courier New" w:eastAsia="Times New Roman" w:hAnsi="Courier New" w:cs="Courier New"/>
+          <w:sz w:val="20"/>
+          <w:szCs w:val="20"/>
+          <w:lang w:bidi="hi-IN"/>
+        </w:rPr>
+        <w:t>Factory object</w:t>
+      </w:r>
+      <w:r>
+        <w:rPr>
+          <w:rFonts w:ascii="Times New Roman" w:eastAsia="Times New Roman" w:hAnsi="Times New Roman" w:cs="Times New Roman"/>
+          <w:sz w:val="24"/>
+          <w:szCs w:val="24"/>
+          <w:lang w:bidi="hi-IN"/>
+        </w:rPr>
+        <w:t xml:space="preserve"> that can create this item.</w:t>
+      </w:r>
+    </w:p>
+    <w:p>
+      <w:pPr>
+        <w:spacing w:before="100" w:beforeAutospacing="1" w:after="100" w:afterAutospacing="1" w:line="240" w:lineRule="auto"/>
+        <w:rPr>
+          <w:rFonts w:ascii="Times New Roman" w:eastAsia="Times New Roman" w:hAnsi="Times New Roman" w:cs="Times New Roman"/>
+          <w:sz w:val="24"/>
+          <w:szCs w:val="24"/>
+          <w:lang w:bidi="hi-IN"/>
+        </w:rPr>
+      </w:pPr>
+      <w:r>
+        <w:rPr>
+          <w:rFonts w:ascii="Times New Roman" w:eastAsia="Times New Roman" w:hAnsi="Times New Roman" w:cs="Times New Roman"/>
+          <w:sz w:val="24"/>
+          <w:szCs w:val="24"/>
+          <w:lang w:bidi="hi-IN"/>
+        </w:rPr>
+        <w:t xml:space="preserve">Now, on to the important bits, what happens with these </w:t>
+      </w:r>
+      <w:r>
+        <w:rPr>
+          <w:rFonts w:ascii="Courier New" w:eastAsia="Times New Roman" w:hAnsi="Courier New" w:cs="Courier New"/>
+          <w:sz w:val="20"/>
+          <w:szCs w:val="20"/>
+          <w:lang w:bidi="hi-IN"/>
+        </w:rPr>
+        <w:t>Order</w:t>
+      </w:r>
+      <w:r>
+        <w:rPr>
+          <w:rFonts w:ascii="Times New Roman" w:eastAsia="Times New Roman" w:hAnsi="Times New Roman" w:cs="Times New Roman"/>
+          <w:sz w:val="24"/>
+          <w:szCs w:val="24"/>
+          <w:lang w:bidi="hi-IN"/>
+        </w:rPr>
+        <w:t xml:space="preserve"> objects?</w:t>
+      </w:r>
+    </w:p>
+    <w:p>
+      <w:pPr>
+        <w:spacing w:before="100" w:beforeAutospacing="1" w:after="100" w:afterAutospacing="1" w:line="240" w:lineRule="auto"/>
+        <w:rPr>
+          <w:rFonts w:ascii="Times New Roman" w:eastAsia="Times New Roman" w:hAnsi="Times New Roman" w:cs="Times New Roman"/>
+          <w:sz w:val="24"/>
+          <w:szCs w:val="24"/>
+          <w:lang w:bidi="hi-IN"/>
+        </w:rPr>
+      </w:pPr>
+      <w:r>
+        <w:rPr>
+          <w:rFonts w:ascii="Times New Roman" w:eastAsia="Times New Roman" w:hAnsi="Times New Roman" w:cs="Times New Roman"/>
+          <w:sz w:val="24"/>
+          <w:szCs w:val="24"/>
+          <w:lang w:bidi="hi-IN"/>
+        </w:rPr>
+        <w:t>They are sent to the store (more on the store below). The store should find the item in its inventory and reduce the quantity accordingly. In the event an item is not found, the store can use the corresponding factory sent as part of the order to order more items. (More on this below).</w:t>
+      </w:r>
+    </w:p>
+    <w:p>
+      <w:pPr>
+        <w:spacing w:before="100" w:beforeAutospacing="1" w:after="100" w:afterAutospacing="1" w:line="240" w:lineRule="auto"/>
+        <w:outlineLvl w:val="1"/>
         <w:rPr>
           <w:rFonts w:ascii="Times New Roman" w:eastAsia="Times New Roman" w:hAnsi="Times New Roman" w:cs="Times New Roman"/>
           <w:b/>
@@ -3379,183 +3378,8 @@
           <w:szCs w:val="36"/>
           <w:lang w:bidi="hi-IN"/>
         </w:rPr>
-        <w:t>The Storefront</w:t>
-      </w:r>
-    </w:p>
-    <w:p>
-      <w:pPr>
-        <w:spacing w:before="100" w:beforeAutospacing="1" w:after="100" w:afterAutospacing="1" w:line="240" w:lineRule="auto"/>
-        <w:rPr>
-          <w:rFonts w:ascii="Times New Roman" w:eastAsia="Times New Roman" w:hAnsi="Times New Roman" w:cs="Times New Roman"/>
-          <w:sz w:val="24"/>
-          <w:szCs w:val="24"/>
-          <w:lang w:bidi="hi-IN"/>
-        </w:rPr>
-      </w:pPr>
-      <w:r>
-        <w:rPr>
-          <w:rFonts w:ascii="Times New Roman" w:eastAsia="Times New Roman" w:hAnsi="Times New Roman" w:cs="Times New Roman"/>
-          <w:sz w:val="24"/>
-          <w:szCs w:val="24"/>
-          <w:lang w:bidi="hi-IN"/>
-        </w:rPr>
-        <w:t xml:space="preserve">Your system should contain a </w:t>
-      </w:r>
-      <w:r>
-        <w:rPr>
-          <w:rFonts w:ascii="Courier New" w:eastAsia="Times New Roman" w:hAnsi="Courier New" w:cs="Courier New"/>
-          <w:sz w:val="20"/>
-          <w:szCs w:val="20"/>
-          <w:lang w:bidi="hi-IN"/>
-        </w:rPr>
-        <w:t>Store</w:t>
-      </w:r>
-      <w:r>
-        <w:rPr>
-          <w:rFonts w:ascii="Times New Roman" w:eastAsia="Times New Roman" w:hAnsi="Times New Roman" w:cs="Times New Roman"/>
-          <w:sz w:val="24"/>
-          <w:szCs w:val="24"/>
-          <w:lang w:bidi="hi-IN"/>
-        </w:rPr>
-        <w:t xml:space="preserve"> class that should be responsible for:</w:t>
-      </w:r>
-    </w:p>
-    <w:p>
-      <w:pPr>
-        <w:numPr>
-          <w:ilvl w:val="0"/>
-          <w:numId w:val="12"/>
-        </w:numPr>
-        <w:spacing w:before="100" w:beforeAutospacing="1" w:after="100" w:afterAutospacing="1" w:line="240" w:lineRule="auto"/>
-        <w:rPr>
-          <w:rFonts w:ascii="Times New Roman" w:eastAsia="Times New Roman" w:hAnsi="Times New Roman" w:cs="Times New Roman"/>
-          <w:sz w:val="24"/>
-          <w:szCs w:val="24"/>
-          <w:lang w:bidi="hi-IN"/>
-        </w:rPr>
-      </w:pPr>
-      <w:r>
-        <w:rPr>
-          <w:rFonts w:ascii="Times New Roman" w:eastAsia="Times New Roman" w:hAnsi="Times New Roman" w:cs="Times New Roman"/>
-          <w:sz w:val="24"/>
-          <w:szCs w:val="24"/>
-          <w:lang w:bidi="hi-IN"/>
-        </w:rPr>
-        <w:t>Receiving orders and maintaining its inventory</w:t>
-      </w:r>
-    </w:p>
-    <w:p>
-      <w:pPr>
-        <w:numPr>
-          <w:ilvl w:val="0"/>
-          <w:numId w:val="12"/>
-        </w:numPr>
-        <w:spacing w:before="100" w:beforeAutospacing="1" w:after="100" w:afterAutospacing="1" w:line="240" w:lineRule="auto"/>
-        <w:rPr>
-          <w:rFonts w:ascii="Times New Roman" w:eastAsia="Times New Roman" w:hAnsi="Times New Roman" w:cs="Times New Roman"/>
-          <w:sz w:val="24"/>
-          <w:szCs w:val="24"/>
-          <w:lang w:bidi="hi-IN"/>
-        </w:rPr>
-      </w:pPr>
-      <w:r>
-        <w:rPr>
-          <w:rFonts w:ascii="Times New Roman" w:eastAsia="Times New Roman" w:hAnsi="Times New Roman" w:cs="Times New Roman"/>
-          <w:sz w:val="24"/>
-          <w:szCs w:val="24"/>
-          <w:lang w:bidi="hi-IN"/>
-        </w:rPr>
-        <w:t>Getting items from a factory class if the store does not have enough stock</w:t>
-      </w:r>
-    </w:p>
-    <w:p>
-      <w:pPr>
-        <w:numPr>
-          <w:ilvl w:val="0"/>
-          <w:numId w:val="12"/>
-        </w:numPr>
-        <w:spacing w:before="100" w:beforeAutospacing="1" w:after="100" w:afterAutospacing="1" w:line="240" w:lineRule="auto"/>
-        <w:rPr>
-          <w:rFonts w:ascii="Times New Roman" w:eastAsia="Times New Roman" w:hAnsi="Times New Roman" w:cs="Times New Roman"/>
-          <w:sz w:val="24"/>
-          <w:szCs w:val="24"/>
-          <w:lang w:bidi="hi-IN"/>
-        </w:rPr>
-      </w:pPr>
-      <w:r>
-        <w:rPr>
-          <w:rFonts w:ascii="Times New Roman" w:eastAsia="Times New Roman" w:hAnsi="Times New Roman" w:cs="Times New Roman"/>
-          <w:sz w:val="24"/>
-          <w:szCs w:val="24"/>
-          <w:lang w:bidi="hi-IN"/>
-        </w:rPr>
-        <w:t>Creating the Daily Transaction Report</w:t>
-      </w:r>
-    </w:p>
-    <w:p>
-      <w:pPr>
-        <w:spacing w:before="100" w:beforeAutospacing="1" w:after="100" w:afterAutospacing="1" w:line="240" w:lineRule="auto"/>
-        <w:rPr>
-          <w:rFonts w:ascii="Times New Roman" w:eastAsia="Times New Roman" w:hAnsi="Times New Roman" w:cs="Times New Roman"/>
-          <w:sz w:val="24"/>
-          <w:szCs w:val="24"/>
-          <w:lang w:bidi="hi-IN"/>
-        </w:rPr>
-      </w:pPr>
-      <w:r>
-        <w:rPr>
-          <w:rFonts w:ascii="Times New Roman" w:eastAsia="Times New Roman" w:hAnsi="Times New Roman" w:cs="Times New Roman"/>
-          <w:sz w:val="24"/>
-          <w:szCs w:val="24"/>
-          <w:lang w:bidi="hi-IN"/>
-        </w:rPr>
-        <w:t xml:space="preserve">The first time the store receives an order for an item, it is likely that it won't have the item in </w:t>
-      </w:r>
-      <w:proofErr w:type="gramStart"/>
-      <w:r>
-        <w:rPr>
-          <w:rFonts w:ascii="Times New Roman" w:eastAsia="Times New Roman" w:hAnsi="Times New Roman" w:cs="Times New Roman"/>
-          <w:sz w:val="24"/>
-          <w:szCs w:val="24"/>
-          <w:lang w:bidi="hi-IN"/>
-        </w:rPr>
-        <w:t>it's</w:t>
-      </w:r>
-      <w:proofErr w:type="gramEnd"/>
-      <w:r>
-        <w:rPr>
-          <w:rFonts w:ascii="Times New Roman" w:eastAsia="Times New Roman" w:hAnsi="Times New Roman" w:cs="Times New Roman"/>
-          <w:sz w:val="24"/>
-          <w:szCs w:val="24"/>
-          <w:lang w:bidi="hi-IN"/>
-        </w:rPr>
-        <w:t xml:space="preserve"> inventory since the store should be initialized with an empty inventory.</w:t>
-      </w:r>
-    </w:p>
-    <w:p>
-      <w:pPr>
-        <w:spacing w:before="100" w:beforeAutospacing="1" w:after="100" w:afterAutospacing="1" w:line="240" w:lineRule="auto"/>
-        <w:rPr>
-          <w:rFonts w:ascii="Times New Roman" w:eastAsia="Times New Roman" w:hAnsi="Times New Roman" w:cs="Times New Roman"/>
-          <w:sz w:val="24"/>
-          <w:szCs w:val="24"/>
-          <w:lang w:bidi="hi-IN"/>
-        </w:rPr>
-      </w:pPr>
-      <w:r>
-        <w:rPr>
-          <w:rFonts w:ascii="Times New Roman" w:eastAsia="Times New Roman" w:hAnsi="Times New Roman" w:cs="Times New Roman"/>
-          <w:sz w:val="24"/>
-          <w:szCs w:val="24"/>
-          <w:lang w:bidi="hi-IN"/>
-        </w:rPr>
-        <w:t>In the event the store receives an order for an item that it does not have inventory for, then it should go ahead and get a 100 of those items made by the corresponding factory class.</w:t>
-      </w:r>
-    </w:p>
-    <w:p>
-      <w:pPr>
-        <w:spacing w:before="100" w:beforeAutospacing="1" w:after="100" w:afterAutospacing="1" w:line="240" w:lineRule="auto"/>
-        <w:outlineLvl w:val="1"/>
+      </w:pPr>
+      <w:r>
         <w:rPr>
           <w:rFonts w:ascii="Times New Roman" w:eastAsia="Times New Roman" w:hAnsi="Times New Roman" w:cs="Times New Roman"/>
           <w:b/>
@@ -3564,9 +3388,183 @@
           <w:szCs w:val="36"/>
           <w:lang w:bidi="hi-IN"/>
         </w:rPr>
-      </w:pPr>
-      <w:commentRangeStart w:id="5"/>
-      <w:r>
+        <w:t>The Storefront</w:t>
+      </w:r>
+    </w:p>
+    <w:p>
+      <w:pPr>
+        <w:spacing w:before="100" w:beforeAutospacing="1" w:after="100" w:afterAutospacing="1" w:line="240" w:lineRule="auto"/>
+        <w:rPr>
+          <w:rFonts w:ascii="Times New Roman" w:eastAsia="Times New Roman" w:hAnsi="Times New Roman" w:cs="Times New Roman"/>
+          <w:sz w:val="24"/>
+          <w:szCs w:val="24"/>
+          <w:lang w:bidi="hi-IN"/>
+        </w:rPr>
+      </w:pPr>
+      <w:r>
+        <w:rPr>
+          <w:rFonts w:ascii="Times New Roman" w:eastAsia="Times New Roman" w:hAnsi="Times New Roman" w:cs="Times New Roman"/>
+          <w:sz w:val="24"/>
+          <w:szCs w:val="24"/>
+          <w:lang w:bidi="hi-IN"/>
+        </w:rPr>
+        <w:t xml:space="preserve">Your system should contain a </w:t>
+      </w:r>
+      <w:r>
+        <w:rPr>
+          <w:rFonts w:ascii="Courier New" w:eastAsia="Times New Roman" w:hAnsi="Courier New" w:cs="Courier New"/>
+          <w:sz w:val="20"/>
+          <w:szCs w:val="20"/>
+          <w:lang w:bidi="hi-IN"/>
+        </w:rPr>
+        <w:t>Store</w:t>
+      </w:r>
+      <w:r>
+        <w:rPr>
+          <w:rFonts w:ascii="Times New Roman" w:eastAsia="Times New Roman" w:hAnsi="Times New Roman" w:cs="Times New Roman"/>
+          <w:sz w:val="24"/>
+          <w:szCs w:val="24"/>
+          <w:lang w:bidi="hi-IN"/>
+        </w:rPr>
+        <w:t xml:space="preserve"> class that should be responsible for:</w:t>
+      </w:r>
+    </w:p>
+    <w:p>
+      <w:pPr>
+        <w:numPr>
+          <w:ilvl w:val="0"/>
+          <w:numId w:val="12"/>
+        </w:numPr>
+        <w:spacing w:before="100" w:beforeAutospacing="1" w:after="100" w:afterAutospacing="1" w:line="240" w:lineRule="auto"/>
+        <w:rPr>
+          <w:rFonts w:ascii="Times New Roman" w:eastAsia="Times New Roman" w:hAnsi="Times New Roman" w:cs="Times New Roman"/>
+          <w:sz w:val="24"/>
+          <w:szCs w:val="24"/>
+          <w:lang w:bidi="hi-IN"/>
+        </w:rPr>
+      </w:pPr>
+      <w:r>
+        <w:rPr>
+          <w:rFonts w:ascii="Times New Roman" w:eastAsia="Times New Roman" w:hAnsi="Times New Roman" w:cs="Times New Roman"/>
+          <w:sz w:val="24"/>
+          <w:szCs w:val="24"/>
+          <w:lang w:bidi="hi-IN"/>
+        </w:rPr>
+        <w:t>Receiving orders and maintaining its inventory</w:t>
+      </w:r>
+    </w:p>
+    <w:p>
+      <w:pPr>
+        <w:numPr>
+          <w:ilvl w:val="0"/>
+          <w:numId w:val="12"/>
+        </w:numPr>
+        <w:spacing w:before="100" w:beforeAutospacing="1" w:after="100" w:afterAutospacing="1" w:line="240" w:lineRule="auto"/>
+        <w:rPr>
+          <w:rFonts w:ascii="Times New Roman" w:eastAsia="Times New Roman" w:hAnsi="Times New Roman" w:cs="Times New Roman"/>
+          <w:sz w:val="24"/>
+          <w:szCs w:val="24"/>
+          <w:lang w:bidi="hi-IN"/>
+        </w:rPr>
+      </w:pPr>
+      <w:r>
+        <w:rPr>
+          <w:rFonts w:ascii="Times New Roman" w:eastAsia="Times New Roman" w:hAnsi="Times New Roman" w:cs="Times New Roman"/>
+          <w:sz w:val="24"/>
+          <w:szCs w:val="24"/>
+          <w:lang w:bidi="hi-IN"/>
+        </w:rPr>
+        <w:t>Getting items from a factory class if the store does not have enough stock</w:t>
+      </w:r>
+    </w:p>
+    <w:p>
+      <w:pPr>
+        <w:numPr>
+          <w:ilvl w:val="0"/>
+          <w:numId w:val="12"/>
+        </w:numPr>
+        <w:spacing w:before="100" w:beforeAutospacing="1" w:after="100" w:afterAutospacing="1" w:line="240" w:lineRule="auto"/>
+        <w:rPr>
+          <w:rFonts w:ascii="Times New Roman" w:eastAsia="Times New Roman" w:hAnsi="Times New Roman" w:cs="Times New Roman"/>
+          <w:sz w:val="24"/>
+          <w:szCs w:val="24"/>
+          <w:lang w:bidi="hi-IN"/>
+        </w:rPr>
+      </w:pPr>
+      <w:r>
+        <w:rPr>
+          <w:rFonts w:ascii="Times New Roman" w:eastAsia="Times New Roman" w:hAnsi="Times New Roman" w:cs="Times New Roman"/>
+          <w:sz w:val="24"/>
+          <w:szCs w:val="24"/>
+          <w:lang w:bidi="hi-IN"/>
+        </w:rPr>
+        <w:t>Creating the Daily Transaction Report</w:t>
+      </w:r>
+    </w:p>
+    <w:p>
+      <w:pPr>
+        <w:spacing w:before="100" w:beforeAutospacing="1" w:after="100" w:afterAutospacing="1" w:line="240" w:lineRule="auto"/>
+        <w:rPr>
+          <w:rFonts w:ascii="Times New Roman" w:eastAsia="Times New Roman" w:hAnsi="Times New Roman" w:cs="Times New Roman"/>
+          <w:sz w:val="24"/>
+          <w:szCs w:val="24"/>
+          <w:lang w:bidi="hi-IN"/>
+        </w:rPr>
+      </w:pPr>
+      <w:r>
+        <w:rPr>
+          <w:rFonts w:ascii="Times New Roman" w:eastAsia="Times New Roman" w:hAnsi="Times New Roman" w:cs="Times New Roman"/>
+          <w:sz w:val="24"/>
+          <w:szCs w:val="24"/>
+          <w:lang w:bidi="hi-IN"/>
+        </w:rPr>
+        <w:t xml:space="preserve">The first time the store receives an order for an item, it is likely that it won't have the item in </w:t>
+      </w:r>
+      <w:proofErr w:type="gramStart"/>
+      <w:r>
+        <w:rPr>
+          <w:rFonts w:ascii="Times New Roman" w:eastAsia="Times New Roman" w:hAnsi="Times New Roman" w:cs="Times New Roman"/>
+          <w:sz w:val="24"/>
+          <w:szCs w:val="24"/>
+          <w:lang w:bidi="hi-IN"/>
+        </w:rPr>
+        <w:t>it's</w:t>
+      </w:r>
+      <w:proofErr w:type="gramEnd"/>
+      <w:r>
+        <w:rPr>
+          <w:rFonts w:ascii="Times New Roman" w:eastAsia="Times New Roman" w:hAnsi="Times New Roman" w:cs="Times New Roman"/>
+          <w:sz w:val="24"/>
+          <w:szCs w:val="24"/>
+          <w:lang w:bidi="hi-IN"/>
+        </w:rPr>
+        <w:t xml:space="preserve"> inventory since the store should be initialized with an empty inventory.</w:t>
+      </w:r>
+    </w:p>
+    <w:p>
+      <w:pPr>
+        <w:spacing w:before="100" w:beforeAutospacing="1" w:after="100" w:afterAutospacing="1" w:line="240" w:lineRule="auto"/>
+        <w:rPr>
+          <w:rFonts w:ascii="Times New Roman" w:eastAsia="Times New Roman" w:hAnsi="Times New Roman" w:cs="Times New Roman"/>
+          <w:sz w:val="24"/>
+          <w:szCs w:val="24"/>
+          <w:lang w:bidi="hi-IN"/>
+        </w:rPr>
+      </w:pPr>
+      <w:r>
+        <w:rPr>
+          <w:rFonts w:ascii="Times New Roman" w:eastAsia="Times New Roman" w:hAnsi="Times New Roman" w:cs="Times New Roman"/>
+          <w:sz w:val="24"/>
+          <w:szCs w:val="24"/>
+          <w:lang w:bidi="hi-IN"/>
+        </w:rPr>
+        <w:t>In the event the store receives an order for an item that it does not have inventory for, then it should go ahead and get a 100 of those items made by the corresponding factory class.</w:t>
+      </w:r>
+    </w:p>
+    <w:p>
+      <w:pPr>
+        <w:spacing w:before="100" w:beforeAutospacing="1" w:after="100" w:afterAutospacing="1" w:line="240" w:lineRule="auto"/>
+        <w:outlineLvl w:val="1"/>
         <w:rPr>
           <w:rFonts w:ascii="Times New Roman" w:eastAsia="Times New Roman" w:hAnsi="Times New Roman" w:cs="Times New Roman"/>
           <w:b/>
@@ -3575,6 +3573,17 @@
           <w:szCs w:val="36"/>
           <w:lang w:bidi="hi-IN"/>
         </w:rPr>
+      </w:pPr>
+      <w:commentRangeStart w:id="4"/>
+      <w:r>
+        <w:rPr>
+          <w:rFonts w:ascii="Times New Roman" w:eastAsia="Times New Roman" w:hAnsi="Times New Roman" w:cs="Times New Roman"/>
+          <w:b/>
+          <w:bCs/>
+          <w:sz w:val="36"/>
+          <w:szCs w:val="36"/>
+          <w:lang w:bidi="hi-IN"/>
+        </w:rPr>
         <w:t>Daily Transaction Report</w:t>
       </w:r>
     </w:p>
@@ -3669,14 +3678,32 @@
           <w:szCs w:val="24"/>
           <w:lang w:bidi="hi-IN"/>
         </w:rPr>
-        <w:t xml:space="preserve"> refers to the hour and minute (for example 1:30pm would be 1330).</w:t>
-      </w:r>
-      <w:commentRangeEnd w:id="5"/>
+        <w:t xml:space="preserve"> refers to the hour and minute (for example 1:30pm wo</w:t>
+      </w:r>
+      <w:r>
+        <w:rPr>
+          <w:rFonts w:ascii="Times New Roman" w:eastAsia="Times New Roman" w:hAnsi="Times New Roman" w:cs="Times New Roman"/>
+          <w:sz w:val="24"/>
+          <w:szCs w:val="24"/>
+          <w:lang w:bidi="hi-IN"/>
+        </w:rPr>
+        <w:t xml:space="preserve"> </w:t>
+      </w:r>
+      <w:r>
+        <w:rPr>
+          <w:rFonts w:ascii="Times New Roman" w:eastAsia="Times New Roman" w:hAnsi="Times New Roman" w:cs="Times New Roman"/>
+          <w:sz w:val="24"/>
+          <w:szCs w:val="24"/>
+          <w:lang w:bidi="hi-IN"/>
+        </w:rPr>
+        <w:t>uld be 1330).</w:t>
+      </w:r>
+      <w:commentRangeEnd w:id="4"/>
       <w:r>
         <w:rPr>
           <w:rStyle w:val="CommentReference"/>
         </w:rPr>
-        <w:commentReference w:id="5"/>
+        <w:commentReference w:id="4"/>
       </w:r>
     </w:p>
     <w:p>
@@ -3999,7 +4026,18 @@
           <w:szCs w:val="24"/>
           <w:lang w:bidi="hi-IN"/>
         </w:rPr>
-        <w:t>Remember to approach your code in an object-oriented fashion. Don't just start bashing out code and hoping that it will all work out. Take a planned approach and consider these steps.</w:t>
+        <w:t xml:space="preserve">Remember to approach your code in an object-oriented fashion. Don't just start bashing out code </w:t>
+      </w:r>
+      <w:bookmarkStart w:id="5" w:name="_GoBack"/>
+      <w:bookmarkEnd w:id="5"/>
+      <w:r>
+        <w:rPr>
+          <w:rFonts w:ascii="Times New Roman" w:eastAsia="Times New Roman" w:hAnsi="Times New Roman" w:cs="Times New Roman"/>
+          <w:sz w:val="24"/>
+          <w:szCs w:val="24"/>
+          <w:lang w:bidi="hi-IN"/>
+        </w:rPr>
+        <w:t>and hoping that it will all work out. Take a planned approach and consider these steps.</w:t>
       </w:r>
     </w:p>
     <w:p>
@@ -4264,7 +4302,7 @@
       </w:pPr>
     </w:p>
   </w:comment>
-  <w:comment w:id="2" w:author="Aiman Ismail" w:date="2020-03-17T21:56:00Z" w:initials="AI">
+  <w:comment w:id="1" w:author="Aiman Ismail" w:date="2020-03-17T21:56:00Z" w:initials="AI">
     <w:p>
       <w:pPr>
         <w:pStyle w:val="CommentText"/>
@@ -4285,7 +4323,7 @@
       </w:pPr>
     </w:p>
   </w:comment>
-  <w:comment w:id="3" w:author="Aiman Ismail" w:date="2020-03-17T21:37:00Z" w:initials="AI">
+  <w:comment w:id="2" w:author="Aiman Ismail" w:date="2020-03-17T21:37:00Z" w:initials="AI">
     <w:p>
       <w:pPr>
         <w:pStyle w:val="CommentText"/>
@@ -4306,7 +4344,7 @@
       </w:pPr>
     </w:p>
   </w:comment>
-  <w:comment w:id="4" w:author="Aiman Ismail" w:date="2020-03-17T21:38:00Z" w:initials="AI">
+  <w:comment w:id="3" w:author="Aiman Ismail" w:date="2020-03-17T21:38:00Z" w:initials="AI">
     <w:p>
       <w:pPr>
         <w:pStyle w:val="CommentText"/>
@@ -4332,7 +4370,7 @@
       </w:pPr>
     </w:p>
   </w:comment>
-  <w:comment w:id="5" w:author="Aiman Ismail" w:date="2020-03-17T21:37:00Z" w:initials="AI">
+  <w:comment w:id="4" w:author="Aiman Ismail" w:date="2020-03-17T21:37:00Z" w:initials="AI">
     <w:p>
       <w:pPr>
         <w:pStyle w:val="CommentText"/>

</xml_diff>